<commit_message>
Actualizacion de metodos, diagrama de clases y requerimientos funcionales
</commit_message>
<xml_diff>
--- a/docs/2019-2_APII_U2_Laboratorio_Enunciado.docx
+++ b/docs/2019-2_APII_U2_Laboratorio_Enunciado.docx
@@ -11,14 +11,6 @@
           <w:szCs w:val="20"/>
         </w:rPr>
       </w:pPr>
-      <w:r>
-        <w:rPr>
-          <w:b/>
-          <w:sz w:val="20"/>
-          <w:szCs w:val="20"/>
-        </w:rPr>
-        <w:tab/>
-      </w:r>
       <w:r>
         <w:rPr>
           <w:b/>
@@ -1620,26 +1612,6 @@
     </w:p>
     <w:p>
       <w:pPr>
-        <w:numPr>
-          <w:ilvl w:val="0"/>
-          <w:numId w:val="2"/>
-        </w:numPr>
-        <w:spacing w:line="240" w:lineRule="auto"/>
-        <w:jc w:val="both"/>
-      </w:pPr>
-      <w:r>
-        <w:t>Se debe poder generar listados ordenados de los clubes, los dueños y las mascotas por cualquier criterio de los campos solicitados.</w:t>
-      </w:r>
-    </w:p>
-    <w:p>
-      <w:pPr>
-        <w:spacing w:line="240" w:lineRule="auto"/>
-        <w:ind w:left="720"/>
-        <w:jc w:val="both"/>
-      </w:pPr>
-    </w:p>
-    <w:p>
-      <w:pPr>
         <w:jc w:val="both"/>
         <w:rPr>
           <w:b/>
@@ -1725,15 +1697,9 @@
               <w:t xml:space="preserve">Crear </w:t>
             </w:r>
             <w:r>
-              <w:rPr>
-                <w:u w:val="single"/>
-              </w:rPr>
               <w:t>l</w:t>
             </w:r>
             <w:r>
-              <w:rPr>
-                <w:u w:val="single"/>
-              </w:rPr>
               <w:t>istado</w:t>
             </w:r>
             <w:r>
@@ -2283,10 +2249,7 @@
               <w:t>:</w:t>
             </w:r>
             <w:r>
-              <w:t xml:space="preserve"> </w:t>
-            </w:r>
-            <w:r>
-              <w:t>Crear</w:t>
+              <w:t xml:space="preserve"> Crear</w:t>
             </w:r>
             <w:r>
               <w:rPr>
@@ -2480,25 +2443,6 @@
         </w:tc>
       </w:tr>
     </w:tbl>
-    <w:p>
-      <w:pPr>
-        <w:spacing w:line="256" w:lineRule="auto"/>
-        <w:ind w:left="14"/>
-      </w:pPr>
-    </w:p>
-    <w:p>
-      <w:pPr>
-        <w:pStyle w:val="Prrafodelista"/>
-        <w:numPr>
-          <w:ilvl w:val="0"/>
-          <w:numId w:val="5"/>
-        </w:numPr>
-        <w:spacing w:line="256" w:lineRule="auto"/>
-      </w:pPr>
-      <w:r>
-        <w:t>Listado ordenado de los dueños, según el número de mascotas</w:t>
-      </w:r>
-    </w:p>
     <w:p>
       <w:pPr>
         <w:spacing w:line="256" w:lineRule="auto"/>
@@ -2572,7 +2516,7 @@
               <w:rPr>
                 <w:b/>
               </w:rPr>
-              <w:t>RF2</w:t>
+              <w:t>RF4</w:t>
             </w:r>
             <w:r>
               <w:rPr>
@@ -2770,28 +2714,6 @@
       <w:r>
         <w:t xml:space="preserve"> </w:t>
       </w:r>
-    </w:p>
-    <w:p>
-      <w:pPr>
-        <w:numPr>
-          <w:ilvl w:val="0"/>
-          <w:numId w:val="2"/>
-        </w:numPr>
-        <w:spacing w:line="240" w:lineRule="auto"/>
-        <w:jc w:val="both"/>
-      </w:pPr>
-      <w:r>
-        <w:t>Listado ordenado de los club</w:t>
-      </w:r>
-      <w:r>
-        <w:t>s, según el número de dueños.</w:t>
-      </w:r>
-    </w:p>
-    <w:p>
-      <w:pPr>
-        <w:spacing w:line="256" w:lineRule="auto"/>
-        <w:ind w:left="14"/>
-      </w:pPr>
     </w:p>
     <w:tbl>
       <w:tblPr>
@@ -2857,7 +2779,13 @@
               <w:rPr>
                 <w:b/>
               </w:rPr>
-              <w:t>RF3:</w:t>
+              <w:t>RF5</w:t>
+            </w:r>
+            <w:r>
+              <w:rPr>
+                <w:b/>
+              </w:rPr>
+              <w:t>:</w:t>
             </w:r>
             <w:r>
               <w:t xml:space="preserve"> </w:t>
@@ -3075,25 +3003,6 @@
       <w:r>
         <w:t xml:space="preserve"> </w:t>
       </w:r>
-    </w:p>
-    <w:p>
-      <w:pPr>
-        <w:numPr>
-          <w:ilvl w:val="0"/>
-          <w:numId w:val="2"/>
-        </w:numPr>
-        <w:spacing w:line="240" w:lineRule="auto"/>
-        <w:jc w:val="both"/>
-      </w:pPr>
-      <w:r>
-        <w:t>El sistema deberá tener opciones de búsqueda por cualquier criterio de los campos solicitados, una solicitud del inversionista es que se realicen de dos formas (usando la manera tradicional y búsqueda binaria) y adicionalmente quiere poder ver en pantalla la comparación de los tiempos que gasta el sistema en realizar la búsqueda tradicional vs la búsqueda binaria.</w:t>
-      </w:r>
-    </w:p>
-    <w:p>
-      <w:pPr>
-        <w:spacing w:line="256" w:lineRule="auto"/>
-        <w:ind w:left="14"/>
-      </w:pPr>
     </w:p>
     <w:tbl>
       <w:tblPr>
@@ -3159,7 +3068,13 @@
               <w:rPr>
                 <w:b/>
               </w:rPr>
-              <w:t xml:space="preserve">RF4: </w:t>
+              <w:t>RF6</w:t>
+            </w:r>
+            <w:r>
+              <w:rPr>
+                <w:b/>
+              </w:rPr>
+              <w:t xml:space="preserve">: </w:t>
             </w:r>
             <w:r>
               <w:t>Búsqueda binaria o secuencia de un objeto por determinado criterio.</w:t>
@@ -3335,59 +3250,9 @@
     </w:tbl>
     <w:p>
       <w:pPr>
-        <w:spacing w:line="256" w:lineRule="auto"/>
-        <w:ind w:left="14"/>
-      </w:pPr>
-      <w:r>
-        <w:lastRenderedPageBreak/>
-        <w:t xml:space="preserve"> </w:t>
-      </w:r>
-    </w:p>
-    <w:p>
-      <w:pPr>
-        <w:spacing w:line="256" w:lineRule="auto"/>
-        <w:ind w:left="14"/>
-      </w:pPr>
-    </w:p>
-    <w:p>
-      <w:pPr>
-        <w:spacing w:line="256" w:lineRule="auto"/>
-        <w:ind w:left="14"/>
-      </w:pPr>
-    </w:p>
-    <w:p>
-      <w:pPr>
-        <w:spacing w:line="256" w:lineRule="auto"/>
-        <w:ind w:left="14"/>
-      </w:pPr>
-      <w:r>
-        <w:t>Tenga en cuenta que cuando se registra una mascota, está será registrada al dueño que se encuentre actualmente en la pantalla, la aplicación deberá verificar que el dueño exista (este registrado en el sistema).</w:t>
-      </w:r>
-    </w:p>
-    <w:p>
-      <w:pPr>
-        <w:numPr>
-          <w:ilvl w:val="0"/>
-          <w:numId w:val="4"/>
-        </w:numPr>
-        <w:spacing w:line="240" w:lineRule="auto"/>
-        <w:jc w:val="both"/>
-      </w:pPr>
-      <w:r>
-        <w:t>Para registrar una mascota:</w:t>
-      </w:r>
-    </w:p>
-    <w:p>
-      <w:pPr>
-        <w:spacing w:line="256" w:lineRule="auto"/>
-        <w:ind w:left="14"/>
-      </w:pPr>
-      <w:r>
-        <w:t>Ninguna mascota para el mismo dueño se podrá llamar igual.</w:t>
-      </w:r>
-    </w:p>
-    <w:p>
-      <w:pPr>
+        <w:tabs>
+          <w:tab w:val="left" w:pos="1373"/>
+        </w:tabs>
         <w:spacing w:line="256" w:lineRule="auto"/>
         <w:ind w:left="14"/>
       </w:pPr>
@@ -3456,7 +3321,7 @@
               <w:rPr>
                 <w:b/>
               </w:rPr>
-              <w:t>RF5</w:t>
+              <w:t>RF7</w:t>
             </w:r>
             <w:r>
               <w:rPr>
@@ -3468,7 +3333,7 @@
               <w:t xml:space="preserve"> </w:t>
             </w:r>
             <w:r>
-              <w:t>Añadir una mascota</w:t>
+              <w:t>Añadir un club</w:t>
             </w:r>
           </w:p>
         </w:tc>
@@ -3518,19 +3383,10 @@
               <w:ind w:left="14"/>
             </w:pPr>
             <w:r>
-              <w:t>Pe</w:t>
-            </w:r>
-            <w:r>
-              <w:t xml:space="preserve">rmite añadir a una mascota </w:t>
-            </w:r>
-            <w:r>
-              <w:t xml:space="preserve">al dueño que se encuentre actualmente en pantalla, </w:t>
-            </w:r>
-            <w:r>
-              <w:t>verificando que esta mascota ya se halla a</w:t>
-            </w:r>
-            <w:r>
-              <w:t>gregado o tenga el mismo nombre, que exista el dueño( que este registrado)</w:t>
+              <w:t xml:space="preserve">Permite </w:t>
+            </w:r>
+            <w:r>
+              <w:t>añadir un club el programa</w:t>
             </w:r>
           </w:p>
         </w:tc>
@@ -3582,16 +3438,13 @@
               </w:rPr>
             </w:pPr>
             <w:r>
-              <w:t xml:space="preserve">identificación, nombre, </w:t>
-            </w:r>
-            <w:r>
-              <w:rPr>
-                <w:u w:val="single"/>
-              </w:rPr>
-              <w:t>fecha</w:t>
-            </w:r>
-            <w:r>
-              <w:t xml:space="preserve"> de nacimiento,  genero, tipo de mascota</w:t>
+              <w:t xml:space="preserve">Cada uno de los atributos </w:t>
+            </w:r>
+            <w:r>
+              <w:t>del</w:t>
+            </w:r>
+            <w:r>
+              <w:t xml:space="preserve"> club</w:t>
             </w:r>
           </w:p>
         </w:tc>
@@ -3640,10 +3493,7 @@
               <w:spacing w:line="256" w:lineRule="auto"/>
             </w:pPr>
             <w:r>
-              <w:t xml:space="preserve">Mostrar en pantalla un mensaje donde le  indique al usuario </w:t>
-            </w:r>
-            <w:r>
-              <w:t>que se pudo lograr agregar la mascota o que no se pudo agregar.</w:t>
+              <w:t>Mostrar en pantalla un mensaje donde le  indique al usuario que se pudo lograr agregar la mascota o que no se pudo agregar.</w:t>
             </w:r>
           </w:p>
         </w:tc>
@@ -3651,35 +3501,291 @@
     </w:tbl>
     <w:p>
       <w:pPr>
+        <w:tabs>
+          <w:tab w:val="left" w:pos="1373"/>
+        </w:tabs>
         <w:spacing w:line="256" w:lineRule="auto"/>
         <w:ind w:left="14"/>
       </w:pPr>
-    </w:p>
-    <w:p>
-      <w:pPr>
-        <w:numPr>
-          <w:ilvl w:val="0"/>
-          <w:numId w:val="4"/>
-        </w:numPr>
-        <w:spacing w:line="240" w:lineRule="auto"/>
-        <w:jc w:val="both"/>
-      </w:pPr>
-      <w:r>
-        <w:t xml:space="preserve">Para registrar un dueño: </w:t>
-      </w:r>
-    </w:p>
-    <w:p>
-      <w:pPr>
-        <w:numPr>
-          <w:ilvl w:val="1"/>
-          <w:numId w:val="4"/>
-        </w:numPr>
-        <w:spacing w:line="240" w:lineRule="auto"/>
-        <w:jc w:val="both"/>
-      </w:pPr>
-      <w:r>
-        <w:t>No deben existir dos dueños con la misma identificación.</w:t>
-      </w:r>
+      <w:r>
+        <w:t xml:space="preserve"> </w:t>
+      </w:r>
+      <w:r>
+        <w:tab/>
+      </w:r>
+    </w:p>
+    <w:p>
+      <w:pPr>
+        <w:tabs>
+          <w:tab w:val="left" w:pos="1373"/>
+        </w:tabs>
+        <w:spacing w:line="256" w:lineRule="auto"/>
+        <w:ind w:left="14"/>
+      </w:pPr>
+    </w:p>
+    <w:tbl>
+      <w:tblPr>
+        <w:tblStyle w:val="TableGrid"/>
+        <w:tblW w:w="10449" w:type="dxa"/>
+        <w:tblInd w:w="365" w:type="dxa"/>
+        <w:tblCellMar>
+          <w:top w:w="46" w:type="dxa"/>
+          <w:left w:w="91" w:type="dxa"/>
+          <w:right w:w="72" w:type="dxa"/>
+        </w:tblCellMar>
+        <w:tblLook w:val="04A0" w:firstRow="1" w:lastRow="0" w:firstColumn="1" w:lastColumn="0" w:noHBand="0" w:noVBand="1"/>
+      </w:tblPr>
+      <w:tblGrid>
+        <w:gridCol w:w="1493"/>
+        <w:gridCol w:w="8956"/>
+      </w:tblGrid>
+      <w:tr>
+        <w:trPr>
+          <w:trHeight w:val="307"/>
+        </w:trPr>
+        <w:tc>
+          <w:tcPr>
+            <w:tcW w:w="1493" w:type="dxa"/>
+            <w:tcBorders>
+              <w:top w:val="single" w:sz="4" w:space="0" w:color="000000"/>
+              <w:left w:val="single" w:sz="4" w:space="0" w:color="000000"/>
+              <w:bottom w:val="single" w:sz="4" w:space="0" w:color="000000"/>
+              <w:right w:val="single" w:sz="4" w:space="0" w:color="000000"/>
+            </w:tcBorders>
+            <w:hideMark/>
+          </w:tcPr>
+          <w:p>
+            <w:pPr>
+              <w:spacing w:line="256" w:lineRule="auto"/>
+              <w:ind w:left="14"/>
+            </w:pPr>
+            <w:r>
+              <w:rPr>
+                <w:b/>
+              </w:rPr>
+              <w:t xml:space="preserve">Nombre  </w:t>
+            </w:r>
+          </w:p>
+        </w:tc>
+        <w:tc>
+          <w:tcPr>
+            <w:tcW w:w="8956" w:type="dxa"/>
+            <w:tcBorders>
+              <w:top w:val="single" w:sz="4" w:space="0" w:color="000000"/>
+              <w:left w:val="single" w:sz="4" w:space="0" w:color="000000"/>
+              <w:bottom w:val="single" w:sz="4" w:space="0" w:color="000000"/>
+              <w:right w:val="single" w:sz="4" w:space="0" w:color="000000"/>
+            </w:tcBorders>
+            <w:hideMark/>
+          </w:tcPr>
+          <w:p>
+            <w:pPr>
+              <w:spacing w:line="256" w:lineRule="auto"/>
+              <w:ind w:left="14"/>
+            </w:pPr>
+            <w:r>
+              <w:rPr>
+                <w:b/>
+              </w:rPr>
+              <w:t>RF8</w:t>
+            </w:r>
+            <w:r>
+              <w:rPr>
+                <w:b/>
+              </w:rPr>
+              <w:t>:</w:t>
+            </w:r>
+            <w:r>
+              <w:t xml:space="preserve"> </w:t>
+            </w:r>
+            <w:r>
+              <w:t>Añadir una mascota</w:t>
+            </w:r>
+          </w:p>
+        </w:tc>
+      </w:tr>
+      <w:tr>
+        <w:trPr>
+          <w:trHeight w:val="376"/>
+        </w:trPr>
+        <w:tc>
+          <w:tcPr>
+            <w:tcW w:w="1493" w:type="dxa"/>
+            <w:tcBorders>
+              <w:top w:val="single" w:sz="4" w:space="0" w:color="000000"/>
+              <w:left w:val="single" w:sz="4" w:space="0" w:color="000000"/>
+              <w:bottom w:val="single" w:sz="4" w:space="0" w:color="000000"/>
+              <w:right w:val="single" w:sz="4" w:space="0" w:color="000000"/>
+            </w:tcBorders>
+            <w:hideMark/>
+          </w:tcPr>
+          <w:p>
+            <w:pPr>
+              <w:spacing w:line="256" w:lineRule="auto"/>
+              <w:ind w:left="14"/>
+            </w:pPr>
+            <w:r>
+              <w:rPr>
+                <w:b/>
+              </w:rPr>
+              <w:lastRenderedPageBreak/>
+              <w:t xml:space="preserve">Resumen </w:t>
+            </w:r>
+          </w:p>
+        </w:tc>
+        <w:tc>
+          <w:tcPr>
+            <w:tcW w:w="8956" w:type="dxa"/>
+            <w:tcBorders>
+              <w:top w:val="single" w:sz="4" w:space="0" w:color="000000"/>
+              <w:left w:val="single" w:sz="4" w:space="0" w:color="000000"/>
+              <w:bottom w:val="single" w:sz="4" w:space="0" w:color="000000"/>
+              <w:right w:val="single" w:sz="4" w:space="0" w:color="000000"/>
+            </w:tcBorders>
+            <w:hideMark/>
+          </w:tcPr>
+          <w:p>
+            <w:pPr>
+              <w:spacing w:line="256" w:lineRule="auto"/>
+              <w:ind w:left="14"/>
+            </w:pPr>
+            <w:r>
+              <w:t>Pe</w:t>
+            </w:r>
+            <w:r>
+              <w:t xml:space="preserve">rmite añadir a una mascota </w:t>
+            </w:r>
+            <w:r>
+              <w:t xml:space="preserve">al dueño que se encuentre actualmente en pantalla, </w:t>
+            </w:r>
+            <w:r>
+              <w:t>verificando que esta mascota ya se halla a</w:t>
+            </w:r>
+            <w:r>
+              <w:t>gregado o tenga el mismo nombre, que exista el dueño( que este registrado)</w:t>
+            </w:r>
+          </w:p>
+        </w:tc>
+      </w:tr>
+      <w:tr>
+        <w:trPr>
+          <w:trHeight w:val="312"/>
+        </w:trPr>
+        <w:tc>
+          <w:tcPr>
+            <w:tcW w:w="1493" w:type="dxa"/>
+            <w:tcBorders>
+              <w:top w:val="single" w:sz="4" w:space="0" w:color="000000"/>
+              <w:left w:val="single" w:sz="4" w:space="0" w:color="000000"/>
+              <w:bottom w:val="single" w:sz="4" w:space="0" w:color="000000"/>
+              <w:right w:val="single" w:sz="4" w:space="0" w:color="000000"/>
+            </w:tcBorders>
+            <w:hideMark/>
+          </w:tcPr>
+          <w:p>
+            <w:pPr>
+              <w:spacing w:line="256" w:lineRule="auto"/>
+              <w:ind w:left="14"/>
+            </w:pPr>
+            <w:r>
+              <w:rPr>
+                <w:b/>
+              </w:rPr>
+              <w:t xml:space="preserve">Entrada </w:t>
+            </w:r>
+          </w:p>
+        </w:tc>
+        <w:tc>
+          <w:tcPr>
+            <w:tcW w:w="8956" w:type="dxa"/>
+            <w:tcBorders>
+              <w:top w:val="single" w:sz="4" w:space="0" w:color="000000"/>
+              <w:left w:val="single" w:sz="4" w:space="0" w:color="000000"/>
+              <w:bottom w:val="single" w:sz="4" w:space="0" w:color="000000"/>
+              <w:right w:val="single" w:sz="4" w:space="0" w:color="000000"/>
+            </w:tcBorders>
+            <w:hideMark/>
+          </w:tcPr>
+          <w:p>
+            <w:pPr>
+              <w:spacing w:line="256" w:lineRule="auto"/>
+              <w:rPr>
+                <w:u w:val="single"/>
+              </w:rPr>
+            </w:pPr>
+            <w:r>
+              <w:t xml:space="preserve">identificación, nombre, </w:t>
+            </w:r>
+            <w:r>
+              <w:rPr>
+                <w:u w:val="single"/>
+              </w:rPr>
+              <w:t>fecha</w:t>
+            </w:r>
+            <w:r>
+              <w:t xml:space="preserve"> de nacimiento,  genero, tipo de mascota</w:t>
+            </w:r>
+          </w:p>
+        </w:tc>
+      </w:tr>
+      <w:tr>
+        <w:trPr>
+          <w:trHeight w:val="307"/>
+        </w:trPr>
+        <w:tc>
+          <w:tcPr>
+            <w:tcW w:w="1493" w:type="dxa"/>
+            <w:tcBorders>
+              <w:top w:val="single" w:sz="4" w:space="0" w:color="000000"/>
+              <w:left w:val="single" w:sz="4" w:space="0" w:color="000000"/>
+              <w:bottom w:val="single" w:sz="4" w:space="0" w:color="000000"/>
+              <w:right w:val="single" w:sz="4" w:space="0" w:color="000000"/>
+            </w:tcBorders>
+            <w:hideMark/>
+          </w:tcPr>
+          <w:p>
+            <w:pPr>
+              <w:spacing w:line="256" w:lineRule="auto"/>
+              <w:ind w:left="14"/>
+            </w:pPr>
+            <w:r>
+              <w:rPr>
+                <w:b/>
+              </w:rPr>
+              <w:t xml:space="preserve">Salida </w:t>
+            </w:r>
+          </w:p>
+        </w:tc>
+        <w:tc>
+          <w:tcPr>
+            <w:tcW w:w="8956" w:type="dxa"/>
+            <w:tcBorders>
+              <w:top w:val="single" w:sz="4" w:space="0" w:color="000000"/>
+              <w:left w:val="single" w:sz="4" w:space="0" w:color="000000"/>
+              <w:bottom w:val="single" w:sz="4" w:space="0" w:color="000000"/>
+              <w:right w:val="single" w:sz="4" w:space="0" w:color="000000"/>
+            </w:tcBorders>
+            <w:hideMark/>
+          </w:tcPr>
+          <w:p>
+            <w:pPr>
+              <w:spacing w:line="256" w:lineRule="auto"/>
+            </w:pPr>
+            <w:r>
+              <w:t xml:space="preserve">Mostrar en pantalla un mensaje donde le  indique al usuario </w:t>
+            </w:r>
+            <w:r>
+              <w:t>que se pudo lograr agregar la mascota o que no se pudo agregar.</w:t>
+            </w:r>
+          </w:p>
+        </w:tc>
+      </w:tr>
+    </w:tbl>
+    <w:p>
+      <w:pPr>
+        <w:spacing w:line="256" w:lineRule="auto"/>
+        <w:ind w:left="14"/>
+      </w:pPr>
     </w:p>
     <w:p>
       <w:pPr>
@@ -3754,7 +3860,13 @@
               <w:rPr>
                 <w:b/>
               </w:rPr>
-              <w:t xml:space="preserve">F6: </w:t>
+              <w:t>F9</w:t>
+            </w:r>
+            <w:r>
+              <w:rPr>
+                <w:b/>
+              </w:rPr>
+              <w:t xml:space="preserve">: </w:t>
             </w:r>
             <w:r>
               <w:t>Añadir un dueño</w:t>
@@ -3948,25 +4060,6 @@
       <w:r>
         <w:t xml:space="preserve"> </w:t>
       </w:r>
-    </w:p>
-    <w:p>
-      <w:pPr>
-        <w:numPr>
-          <w:ilvl w:val="0"/>
-          <w:numId w:val="4"/>
-        </w:numPr>
-        <w:spacing w:line="240" w:lineRule="auto"/>
-        <w:jc w:val="both"/>
-      </w:pPr>
-      <w:r>
-        <w:t>Para eliminar un club, un dueño o una mascota, deberá hacerse por el número de identificación o el nombre.</w:t>
-      </w:r>
-    </w:p>
-    <w:p>
-      <w:pPr>
-        <w:spacing w:line="256" w:lineRule="auto"/>
-        <w:ind w:left="14"/>
-      </w:pPr>
     </w:p>
     <w:tbl>
       <w:tblPr>
@@ -4032,7 +4125,7 @@
               <w:rPr>
                 <w:b/>
               </w:rPr>
-              <w:t>RF7</w:t>
+              <w:t>RF10</w:t>
             </w:r>
             <w:r>
               <w:rPr>
@@ -4041,11 +4134,7 @@
               <w:t>:</w:t>
             </w:r>
             <w:r>
-              <w:t xml:space="preserve"> </w:t>
-            </w:r>
-            <w:bookmarkStart w:id="0" w:name="_GoBack"/>
-            <w:r>
-              <w:t>Eliminar un club</w:t>
+              <w:t xml:space="preserve"> Eliminar un club</w:t>
             </w:r>
             <w:r>
               <w:rPr>
@@ -4054,7 +4143,6 @@
               </w:rPr>
               <w:t>.</w:t>
             </w:r>
-            <w:bookmarkEnd w:id="0"/>
           </w:p>
         </w:tc>
       </w:tr>
@@ -4319,7 +4407,7 @@
               <w:rPr>
                 <w:b/>
               </w:rPr>
-              <w:t>RF8</w:t>
+              <w:t>RF11</w:t>
             </w:r>
             <w:r>
               <w:rPr>
@@ -4620,7 +4708,13 @@
               <w:rPr>
                 <w:b/>
               </w:rPr>
-              <w:t>RF9:</w:t>
+              <w:t>RF12</w:t>
+            </w:r>
+            <w:r>
+              <w:rPr>
+                <w:b/>
+              </w:rPr>
+              <w:t>:</w:t>
             </w:r>
             <w:r>
               <w:t xml:space="preserve">  </w:t>
@@ -4800,6 +4894,253 @@
         </w:rPr>
       </w:pPr>
     </w:p>
+    <w:tbl>
+      <w:tblPr>
+        <w:tblStyle w:val="TableGrid"/>
+        <w:tblW w:w="10449" w:type="dxa"/>
+        <w:tblInd w:w="365" w:type="dxa"/>
+        <w:tblCellMar>
+          <w:top w:w="46" w:type="dxa"/>
+          <w:left w:w="91" w:type="dxa"/>
+          <w:right w:w="115" w:type="dxa"/>
+        </w:tblCellMar>
+        <w:tblLook w:val="04A0" w:firstRow="1" w:lastRow="0" w:firstColumn="1" w:lastColumn="0" w:noHBand="0" w:noVBand="1"/>
+      </w:tblPr>
+      <w:tblGrid>
+        <w:gridCol w:w="1493"/>
+        <w:gridCol w:w="8956"/>
+      </w:tblGrid>
+      <w:tr>
+        <w:trPr>
+          <w:trHeight w:val="308"/>
+        </w:trPr>
+        <w:tc>
+          <w:tcPr>
+            <w:tcW w:w="1493" w:type="dxa"/>
+            <w:tcBorders>
+              <w:top w:val="single" w:sz="4" w:space="0" w:color="000000"/>
+              <w:left w:val="single" w:sz="4" w:space="0" w:color="000000"/>
+              <w:bottom w:val="single" w:sz="4" w:space="0" w:color="000000"/>
+              <w:right w:val="single" w:sz="4" w:space="0" w:color="000000"/>
+            </w:tcBorders>
+            <w:hideMark/>
+          </w:tcPr>
+          <w:p>
+            <w:pPr>
+              <w:spacing w:line="256" w:lineRule="auto"/>
+              <w:ind w:left="14"/>
+            </w:pPr>
+            <w:r>
+              <w:rPr>
+                <w:b/>
+              </w:rPr>
+              <w:t xml:space="preserve">Nombre  </w:t>
+            </w:r>
+          </w:p>
+        </w:tc>
+        <w:tc>
+          <w:tcPr>
+            <w:tcW w:w="8956" w:type="dxa"/>
+            <w:tcBorders>
+              <w:top w:val="single" w:sz="4" w:space="0" w:color="000000"/>
+              <w:left w:val="single" w:sz="4" w:space="0" w:color="000000"/>
+              <w:bottom w:val="single" w:sz="4" w:space="0" w:color="000000"/>
+              <w:right w:val="single" w:sz="4" w:space="0" w:color="000000"/>
+            </w:tcBorders>
+            <w:hideMark/>
+          </w:tcPr>
+          <w:p>
+            <w:pPr>
+              <w:spacing w:line="256" w:lineRule="auto"/>
+              <w:ind w:left="14"/>
+            </w:pPr>
+            <w:r>
+              <w:rPr>
+                <w:b/>
+              </w:rPr>
+              <w:t>RF13</w:t>
+            </w:r>
+            <w:r>
+              <w:rPr>
+                <w:b/>
+              </w:rPr>
+              <w:t>:</w:t>
+            </w:r>
+            <w:r>
+              <w:t xml:space="preserve"> Guardar la información</w:t>
+            </w:r>
+            <w:r>
+              <w:rPr>
+                <w:sz w:val="24"/>
+                <w:szCs w:val="24"/>
+              </w:rPr>
+              <w:t>.</w:t>
+            </w:r>
+          </w:p>
+        </w:tc>
+      </w:tr>
+      <w:tr>
+        <w:trPr>
+          <w:trHeight w:val="312"/>
+        </w:trPr>
+        <w:tc>
+          <w:tcPr>
+            <w:tcW w:w="1493" w:type="dxa"/>
+            <w:tcBorders>
+              <w:top w:val="single" w:sz="4" w:space="0" w:color="000000"/>
+              <w:left w:val="single" w:sz="4" w:space="0" w:color="000000"/>
+              <w:bottom w:val="single" w:sz="4" w:space="0" w:color="000000"/>
+              <w:right w:val="single" w:sz="4" w:space="0" w:color="000000"/>
+            </w:tcBorders>
+            <w:hideMark/>
+          </w:tcPr>
+          <w:p>
+            <w:pPr>
+              <w:spacing w:line="256" w:lineRule="auto"/>
+              <w:ind w:left="14"/>
+            </w:pPr>
+            <w:r>
+              <w:rPr>
+                <w:b/>
+              </w:rPr>
+              <w:t xml:space="preserve">Resumen </w:t>
+            </w:r>
+          </w:p>
+        </w:tc>
+        <w:tc>
+          <w:tcPr>
+            <w:tcW w:w="8956" w:type="dxa"/>
+            <w:tcBorders>
+              <w:top w:val="single" w:sz="4" w:space="0" w:color="000000"/>
+              <w:left w:val="single" w:sz="4" w:space="0" w:color="000000"/>
+              <w:bottom w:val="single" w:sz="4" w:space="0" w:color="000000"/>
+              <w:right w:val="single" w:sz="4" w:space="0" w:color="000000"/>
+            </w:tcBorders>
+            <w:hideMark/>
+          </w:tcPr>
+          <w:p>
+            <w:pPr>
+              <w:spacing w:line="256" w:lineRule="auto"/>
+              <w:ind w:left="14"/>
+            </w:pPr>
+            <w:r>
+              <w:t>Pe</w:t>
+            </w:r>
+            <w:r>
+              <w:t>rmite guardar la información que se almacene en la ejecución del programa.</w:t>
+            </w:r>
+          </w:p>
+        </w:tc>
+      </w:tr>
+      <w:tr>
+        <w:trPr>
+          <w:trHeight w:val="307"/>
+        </w:trPr>
+        <w:tc>
+          <w:tcPr>
+            <w:tcW w:w="1493" w:type="dxa"/>
+            <w:tcBorders>
+              <w:top w:val="single" w:sz="4" w:space="0" w:color="000000"/>
+              <w:left w:val="single" w:sz="4" w:space="0" w:color="000000"/>
+              <w:bottom w:val="single" w:sz="4" w:space="0" w:color="000000"/>
+              <w:right w:val="single" w:sz="4" w:space="0" w:color="000000"/>
+            </w:tcBorders>
+            <w:hideMark/>
+          </w:tcPr>
+          <w:p>
+            <w:pPr>
+              <w:spacing w:line="256" w:lineRule="auto"/>
+              <w:ind w:left="14"/>
+            </w:pPr>
+            <w:r>
+              <w:rPr>
+                <w:b/>
+              </w:rPr>
+              <w:t xml:space="preserve">Entrada </w:t>
+            </w:r>
+          </w:p>
+        </w:tc>
+        <w:tc>
+          <w:tcPr>
+            <w:tcW w:w="8956" w:type="dxa"/>
+            <w:tcBorders>
+              <w:top w:val="single" w:sz="4" w:space="0" w:color="000000"/>
+              <w:left w:val="single" w:sz="4" w:space="0" w:color="000000"/>
+              <w:bottom w:val="single" w:sz="4" w:space="0" w:color="000000"/>
+              <w:right w:val="single" w:sz="4" w:space="0" w:color="000000"/>
+            </w:tcBorders>
+            <w:hideMark/>
+          </w:tcPr>
+          <w:p>
+            <w:pPr>
+              <w:spacing w:line="256" w:lineRule="auto"/>
+            </w:pPr>
+            <w:r>
+              <w:t>-.-.-</w:t>
+            </w:r>
+          </w:p>
+        </w:tc>
+      </w:tr>
+      <w:tr>
+        <w:trPr>
+          <w:trHeight w:val="312"/>
+        </w:trPr>
+        <w:tc>
+          <w:tcPr>
+            <w:tcW w:w="1493" w:type="dxa"/>
+            <w:tcBorders>
+              <w:top w:val="single" w:sz="4" w:space="0" w:color="000000"/>
+              <w:left w:val="single" w:sz="4" w:space="0" w:color="000000"/>
+              <w:bottom w:val="single" w:sz="4" w:space="0" w:color="000000"/>
+              <w:right w:val="single" w:sz="4" w:space="0" w:color="000000"/>
+            </w:tcBorders>
+            <w:hideMark/>
+          </w:tcPr>
+          <w:p>
+            <w:pPr>
+              <w:spacing w:line="256" w:lineRule="auto"/>
+              <w:ind w:left="14"/>
+            </w:pPr>
+            <w:r>
+              <w:rPr>
+                <w:b/>
+              </w:rPr>
+              <w:t xml:space="preserve">Salida </w:t>
+            </w:r>
+          </w:p>
+        </w:tc>
+        <w:tc>
+          <w:tcPr>
+            <w:tcW w:w="8956" w:type="dxa"/>
+            <w:tcBorders>
+              <w:top w:val="single" w:sz="4" w:space="0" w:color="000000"/>
+              <w:left w:val="single" w:sz="4" w:space="0" w:color="000000"/>
+              <w:bottom w:val="single" w:sz="4" w:space="0" w:color="000000"/>
+              <w:right w:val="single" w:sz="4" w:space="0" w:color="000000"/>
+            </w:tcBorders>
+            <w:hideMark/>
+          </w:tcPr>
+          <w:p>
+            <w:pPr>
+              <w:spacing w:line="256" w:lineRule="auto"/>
+              <w:ind w:left="14"/>
+            </w:pPr>
+            <w:r>
+              <w:t>Mensaje</w:t>
+            </w:r>
+            <w:r>
+              <w:t xml:space="preserve"> donde diga que “se ha guardado la </w:t>
+            </w:r>
+            <w:r>
+              <w:t>información</w:t>
+            </w:r>
+            <w:r>
+              <w:t xml:space="preserve"> correctamente”.</w:t>
+            </w:r>
+          </w:p>
+        </w:tc>
+      </w:tr>
+    </w:tbl>
     <w:p>
       <w:pPr>
         <w:jc w:val="both"/>
@@ -4817,15 +5158,13 @@
           <w:szCs w:val="24"/>
         </w:rPr>
       </w:pPr>
-    </w:p>
-    <w:p>
-      <w:pPr>
-        <w:jc w:val="both"/>
+      <w:r>
         <w:rPr>
           <w:sz w:val="24"/>
           <w:szCs w:val="24"/>
         </w:rPr>
-      </w:pPr>
+        <w:t>Requerimientos no funcionales:</w:t>
+      </w:r>
     </w:p>
     <w:p>
       <w:pPr>
@@ -4835,7 +5174,292 @@
           <w:szCs w:val="24"/>
         </w:rPr>
       </w:pPr>
-    </w:p>
+      <w:r>
+        <w:rPr>
+          <w:highlight w:val="yellow"/>
+        </w:rPr>
+        <w:t>la aplicación deberá verificar que el dueño exista</w:t>
+      </w:r>
+    </w:p>
+    <w:tbl>
+      <w:tblPr>
+        <w:tblStyle w:val="TableGrid"/>
+        <w:tblW w:w="10449" w:type="dxa"/>
+        <w:tblInd w:w="365" w:type="dxa"/>
+        <w:tblCellMar>
+          <w:top w:w="46" w:type="dxa"/>
+          <w:left w:w="91" w:type="dxa"/>
+          <w:right w:w="115" w:type="dxa"/>
+        </w:tblCellMar>
+        <w:tblLook w:val="04A0" w:firstRow="1" w:lastRow="0" w:firstColumn="1" w:lastColumn="0" w:noHBand="0" w:noVBand="1"/>
+      </w:tblPr>
+      <w:tblGrid>
+        <w:gridCol w:w="1493"/>
+        <w:gridCol w:w="8956"/>
+      </w:tblGrid>
+      <w:tr>
+        <w:trPr>
+          <w:trHeight w:val="307"/>
+        </w:trPr>
+        <w:tc>
+          <w:tcPr>
+            <w:tcW w:w="1493" w:type="dxa"/>
+            <w:tcBorders>
+              <w:top w:val="single" w:sz="4" w:space="0" w:color="000000"/>
+              <w:left w:val="single" w:sz="4" w:space="0" w:color="000000"/>
+              <w:bottom w:val="single" w:sz="4" w:space="0" w:color="000000"/>
+              <w:right w:val="single" w:sz="4" w:space="0" w:color="000000"/>
+            </w:tcBorders>
+            <w:hideMark/>
+          </w:tcPr>
+          <w:p>
+            <w:pPr>
+              <w:spacing w:line="256" w:lineRule="auto"/>
+              <w:ind w:left="14"/>
+            </w:pPr>
+            <w:r>
+              <w:rPr>
+                <w:b/>
+              </w:rPr>
+              <w:t xml:space="preserve">Nombre  </w:t>
+            </w:r>
+          </w:p>
+        </w:tc>
+        <w:tc>
+          <w:tcPr>
+            <w:tcW w:w="8956" w:type="dxa"/>
+            <w:tcBorders>
+              <w:top w:val="single" w:sz="4" w:space="0" w:color="000000"/>
+              <w:left w:val="single" w:sz="4" w:space="0" w:color="000000"/>
+              <w:bottom w:val="single" w:sz="4" w:space="0" w:color="000000"/>
+              <w:right w:val="single" w:sz="4" w:space="0" w:color="000000"/>
+            </w:tcBorders>
+            <w:hideMark/>
+          </w:tcPr>
+          <w:p>
+            <w:pPr>
+              <w:spacing w:line="256" w:lineRule="auto"/>
+              <w:ind w:left="14"/>
+            </w:pPr>
+            <w:r>
+              <w:rPr>
+                <w:b/>
+              </w:rPr>
+              <w:t>RF</w:t>
+            </w:r>
+            <w:r>
+              <w:rPr>
+                <w:b/>
+              </w:rPr>
+              <w:t>N1</w:t>
+            </w:r>
+            <w:r>
+              <w:rPr>
+                <w:b/>
+              </w:rPr>
+              <w:t>:</w:t>
+            </w:r>
+            <w:r>
+              <w:t xml:space="preserve"> </w:t>
+            </w:r>
+            <w:r>
+              <w:t>Verificación</w:t>
+            </w:r>
+            <w:r>
+              <w:t xml:space="preserve"> que el dueño exista</w:t>
+            </w:r>
+          </w:p>
+        </w:tc>
+      </w:tr>
+      <w:tr>
+        <w:trPr>
+          <w:trHeight w:val="312"/>
+        </w:trPr>
+        <w:tc>
+          <w:tcPr>
+            <w:tcW w:w="1493" w:type="dxa"/>
+            <w:tcBorders>
+              <w:top w:val="single" w:sz="4" w:space="0" w:color="000000"/>
+              <w:left w:val="single" w:sz="4" w:space="0" w:color="000000"/>
+              <w:bottom w:val="single" w:sz="4" w:space="0" w:color="000000"/>
+              <w:right w:val="single" w:sz="4" w:space="0" w:color="000000"/>
+            </w:tcBorders>
+            <w:hideMark/>
+          </w:tcPr>
+          <w:p>
+            <w:pPr>
+              <w:spacing w:line="256" w:lineRule="auto"/>
+              <w:ind w:left="14"/>
+            </w:pPr>
+            <w:r>
+              <w:rPr>
+                <w:b/>
+              </w:rPr>
+              <w:t xml:space="preserve">Resumen </w:t>
+            </w:r>
+          </w:p>
+        </w:tc>
+        <w:tc>
+          <w:tcPr>
+            <w:tcW w:w="8956" w:type="dxa"/>
+            <w:tcBorders>
+              <w:top w:val="single" w:sz="4" w:space="0" w:color="000000"/>
+              <w:left w:val="single" w:sz="4" w:space="0" w:color="000000"/>
+              <w:bottom w:val="single" w:sz="4" w:space="0" w:color="000000"/>
+              <w:right w:val="single" w:sz="4" w:space="0" w:color="000000"/>
+            </w:tcBorders>
+            <w:hideMark/>
+          </w:tcPr>
+          <w:p>
+            <w:pPr>
+              <w:spacing w:line="256" w:lineRule="auto"/>
+              <w:ind w:left="14"/>
+            </w:pPr>
+            <w:r>
+              <w:rPr>
+                <w:sz w:val="24"/>
+                <w:szCs w:val="24"/>
+              </w:rPr>
+              <w:t>Permite veri</w:t>
+            </w:r>
+            <w:r>
+              <w:rPr>
+                <w:sz w:val="24"/>
+                <w:szCs w:val="24"/>
+              </w:rPr>
+              <w:t>ficar la existencia de un dueño</w:t>
+            </w:r>
+            <w:r>
+              <w:rPr>
+                <w:sz w:val="24"/>
+                <w:szCs w:val="24"/>
+              </w:rPr>
+              <w:t xml:space="preserve"> es decir que el</w:t>
+            </w:r>
+            <w:r>
+              <w:rPr>
+                <w:sz w:val="24"/>
+                <w:szCs w:val="24"/>
+              </w:rPr>
+              <w:t xml:space="preserve"> </w:t>
+            </w:r>
+            <w:r>
+              <w:rPr>
+                <w:sz w:val="24"/>
+                <w:szCs w:val="24"/>
+              </w:rPr>
+              <w:t>este</w:t>
+            </w:r>
+            <w:r>
+              <w:rPr>
+                <w:sz w:val="24"/>
+                <w:szCs w:val="24"/>
+              </w:rPr>
+              <w:t xml:space="preserve"> registrado.</w:t>
+            </w:r>
+          </w:p>
+        </w:tc>
+      </w:tr>
+      <w:tr>
+        <w:trPr>
+          <w:trHeight w:val="307"/>
+        </w:trPr>
+        <w:tc>
+          <w:tcPr>
+            <w:tcW w:w="1493" w:type="dxa"/>
+            <w:tcBorders>
+              <w:top w:val="single" w:sz="4" w:space="0" w:color="000000"/>
+              <w:left w:val="single" w:sz="4" w:space="0" w:color="000000"/>
+              <w:bottom w:val="single" w:sz="4" w:space="0" w:color="000000"/>
+              <w:right w:val="single" w:sz="4" w:space="0" w:color="000000"/>
+            </w:tcBorders>
+            <w:hideMark/>
+          </w:tcPr>
+          <w:p>
+            <w:pPr>
+              <w:spacing w:line="256" w:lineRule="auto"/>
+              <w:ind w:left="14"/>
+            </w:pPr>
+            <w:r>
+              <w:rPr>
+                <w:b/>
+              </w:rPr>
+              <w:t xml:space="preserve">Entrada </w:t>
+            </w:r>
+          </w:p>
+        </w:tc>
+        <w:tc>
+          <w:tcPr>
+            <w:tcW w:w="8956" w:type="dxa"/>
+            <w:tcBorders>
+              <w:top w:val="single" w:sz="4" w:space="0" w:color="000000"/>
+              <w:left w:val="single" w:sz="4" w:space="0" w:color="000000"/>
+              <w:bottom w:val="single" w:sz="4" w:space="0" w:color="000000"/>
+              <w:right w:val="single" w:sz="4" w:space="0" w:color="000000"/>
+            </w:tcBorders>
+            <w:hideMark/>
+          </w:tcPr>
+          <w:p>
+            <w:pPr>
+              <w:spacing w:line="256" w:lineRule="auto"/>
+            </w:pPr>
+            <w:r>
+              <w:t>--__</w:t>
+            </w:r>
+          </w:p>
+        </w:tc>
+      </w:tr>
+      <w:tr>
+        <w:trPr>
+          <w:trHeight w:val="312"/>
+        </w:trPr>
+        <w:tc>
+          <w:tcPr>
+            <w:tcW w:w="1493" w:type="dxa"/>
+            <w:tcBorders>
+              <w:top w:val="single" w:sz="4" w:space="0" w:color="000000"/>
+              <w:left w:val="single" w:sz="4" w:space="0" w:color="000000"/>
+              <w:bottom w:val="single" w:sz="4" w:space="0" w:color="000000"/>
+              <w:right w:val="single" w:sz="4" w:space="0" w:color="000000"/>
+            </w:tcBorders>
+            <w:hideMark/>
+          </w:tcPr>
+          <w:p>
+            <w:pPr>
+              <w:spacing w:line="256" w:lineRule="auto"/>
+              <w:ind w:left="14"/>
+            </w:pPr>
+            <w:r>
+              <w:rPr>
+                <w:b/>
+              </w:rPr>
+              <w:t xml:space="preserve">Salida </w:t>
+            </w:r>
+          </w:p>
+        </w:tc>
+        <w:tc>
+          <w:tcPr>
+            <w:tcW w:w="8956" w:type="dxa"/>
+            <w:tcBorders>
+              <w:top w:val="single" w:sz="4" w:space="0" w:color="000000"/>
+              <w:left w:val="single" w:sz="4" w:space="0" w:color="000000"/>
+              <w:bottom w:val="single" w:sz="4" w:space="0" w:color="000000"/>
+              <w:right w:val="single" w:sz="4" w:space="0" w:color="000000"/>
+            </w:tcBorders>
+            <w:hideMark/>
+          </w:tcPr>
+          <w:p>
+            <w:pPr>
+              <w:spacing w:line="256" w:lineRule="auto"/>
+              <w:ind w:left="14"/>
+            </w:pPr>
+            <w:r>
+              <w:t>__--</w:t>
+            </w:r>
+          </w:p>
+        </w:tc>
+      </w:tr>
+    </w:tbl>
     <w:p>
       <w:pPr>
         <w:jc w:val="both"/>
@@ -4844,13 +5468,277 @@
           <w:szCs w:val="24"/>
         </w:rPr>
       </w:pPr>
-      <w:r>
+    </w:p>
+    <w:p>
+      <w:pPr>
+        <w:jc w:val="both"/>
         <w:rPr>
           <w:sz w:val="24"/>
           <w:szCs w:val="24"/>
         </w:rPr>
-        <w:t>Diagrama de clases:</w:t>
-      </w:r>
+      </w:pPr>
+      <w:r>
+        <w:rPr>
+          <w:highlight w:val="yellow"/>
+        </w:rPr>
+        <w:t>No deben existir dos dueños con la misma identificación</w:t>
+      </w:r>
+    </w:p>
+    <w:tbl>
+      <w:tblPr>
+        <w:tblStyle w:val="TableGrid"/>
+        <w:tblW w:w="10449" w:type="dxa"/>
+        <w:tblInd w:w="365" w:type="dxa"/>
+        <w:tblCellMar>
+          <w:top w:w="46" w:type="dxa"/>
+          <w:left w:w="91" w:type="dxa"/>
+          <w:right w:w="115" w:type="dxa"/>
+        </w:tblCellMar>
+        <w:tblLook w:val="04A0" w:firstRow="1" w:lastRow="0" w:firstColumn="1" w:lastColumn="0" w:noHBand="0" w:noVBand="1"/>
+      </w:tblPr>
+      <w:tblGrid>
+        <w:gridCol w:w="1493"/>
+        <w:gridCol w:w="8956"/>
+      </w:tblGrid>
+      <w:tr>
+        <w:trPr>
+          <w:trHeight w:val="307"/>
+        </w:trPr>
+        <w:tc>
+          <w:tcPr>
+            <w:tcW w:w="1493" w:type="dxa"/>
+            <w:tcBorders>
+              <w:top w:val="single" w:sz="4" w:space="0" w:color="000000"/>
+              <w:left w:val="single" w:sz="4" w:space="0" w:color="000000"/>
+              <w:bottom w:val="single" w:sz="4" w:space="0" w:color="000000"/>
+              <w:right w:val="single" w:sz="4" w:space="0" w:color="000000"/>
+            </w:tcBorders>
+            <w:hideMark/>
+          </w:tcPr>
+          <w:p>
+            <w:pPr>
+              <w:spacing w:line="256" w:lineRule="auto"/>
+              <w:ind w:left="14"/>
+            </w:pPr>
+            <w:r>
+              <w:rPr>
+                <w:b/>
+              </w:rPr>
+              <w:t xml:space="preserve">Nombre  </w:t>
+            </w:r>
+          </w:p>
+        </w:tc>
+        <w:tc>
+          <w:tcPr>
+            <w:tcW w:w="8956" w:type="dxa"/>
+            <w:tcBorders>
+              <w:top w:val="single" w:sz="4" w:space="0" w:color="000000"/>
+              <w:left w:val="single" w:sz="4" w:space="0" w:color="000000"/>
+              <w:bottom w:val="single" w:sz="4" w:space="0" w:color="000000"/>
+              <w:right w:val="single" w:sz="4" w:space="0" w:color="000000"/>
+            </w:tcBorders>
+            <w:hideMark/>
+          </w:tcPr>
+          <w:p>
+            <w:pPr>
+              <w:spacing w:line="256" w:lineRule="auto"/>
+              <w:ind w:left="14"/>
+            </w:pPr>
+            <w:r>
+              <w:rPr>
+                <w:b/>
+              </w:rPr>
+              <w:t>RFN</w:t>
+            </w:r>
+            <w:r>
+              <w:rPr>
+                <w:b/>
+              </w:rPr>
+              <w:t>2</w:t>
+            </w:r>
+            <w:r>
+              <w:rPr>
+                <w:b/>
+              </w:rPr>
+              <w:t>:</w:t>
+            </w:r>
+            <w:r>
+              <w:t xml:space="preserve"> Verificación</w:t>
+            </w:r>
+            <w:r>
+              <w:t xml:space="preserve"> un dueño que tenga la misma id que otro ya registrado</w:t>
+            </w:r>
+          </w:p>
+        </w:tc>
+      </w:tr>
+      <w:tr>
+        <w:trPr>
+          <w:trHeight w:val="312"/>
+        </w:trPr>
+        <w:tc>
+          <w:tcPr>
+            <w:tcW w:w="1493" w:type="dxa"/>
+            <w:tcBorders>
+              <w:top w:val="single" w:sz="4" w:space="0" w:color="000000"/>
+              <w:left w:val="single" w:sz="4" w:space="0" w:color="000000"/>
+              <w:bottom w:val="single" w:sz="4" w:space="0" w:color="000000"/>
+              <w:right w:val="single" w:sz="4" w:space="0" w:color="000000"/>
+            </w:tcBorders>
+            <w:hideMark/>
+          </w:tcPr>
+          <w:p>
+            <w:pPr>
+              <w:spacing w:line="256" w:lineRule="auto"/>
+              <w:ind w:left="14"/>
+            </w:pPr>
+            <w:r>
+              <w:rPr>
+                <w:b/>
+              </w:rPr>
+              <w:t xml:space="preserve">Resumen </w:t>
+            </w:r>
+          </w:p>
+        </w:tc>
+        <w:tc>
+          <w:tcPr>
+            <w:tcW w:w="8956" w:type="dxa"/>
+            <w:tcBorders>
+              <w:top w:val="single" w:sz="4" w:space="0" w:color="000000"/>
+              <w:left w:val="single" w:sz="4" w:space="0" w:color="000000"/>
+              <w:bottom w:val="single" w:sz="4" w:space="0" w:color="000000"/>
+              <w:right w:val="single" w:sz="4" w:space="0" w:color="000000"/>
+            </w:tcBorders>
+            <w:hideMark/>
+          </w:tcPr>
+          <w:p>
+            <w:pPr>
+              <w:spacing w:line="256" w:lineRule="auto"/>
+              <w:ind w:left="14"/>
+            </w:pPr>
+            <w:r>
+              <w:rPr>
+                <w:sz w:val="24"/>
+                <w:szCs w:val="24"/>
+              </w:rPr>
+              <w:t xml:space="preserve">Permite </w:t>
+            </w:r>
+            <w:r>
+              <w:rPr>
+                <w:sz w:val="24"/>
+                <w:szCs w:val="24"/>
+              </w:rPr>
+              <w:t>verificar si a la hora de agregar un dueño este ya fue agregado ya que se verifica si el id ya está registrado en el sistema</w:t>
+            </w:r>
+          </w:p>
+        </w:tc>
+      </w:tr>
+      <w:tr>
+        <w:trPr>
+          <w:trHeight w:val="307"/>
+        </w:trPr>
+        <w:tc>
+          <w:tcPr>
+            <w:tcW w:w="1493" w:type="dxa"/>
+            <w:tcBorders>
+              <w:top w:val="single" w:sz="4" w:space="0" w:color="000000"/>
+              <w:left w:val="single" w:sz="4" w:space="0" w:color="000000"/>
+              <w:bottom w:val="single" w:sz="4" w:space="0" w:color="000000"/>
+              <w:right w:val="single" w:sz="4" w:space="0" w:color="000000"/>
+            </w:tcBorders>
+            <w:hideMark/>
+          </w:tcPr>
+          <w:p>
+            <w:pPr>
+              <w:spacing w:line="256" w:lineRule="auto"/>
+              <w:ind w:left="14"/>
+            </w:pPr>
+            <w:r>
+              <w:rPr>
+                <w:b/>
+              </w:rPr>
+              <w:t xml:space="preserve">Entrada </w:t>
+            </w:r>
+          </w:p>
+        </w:tc>
+        <w:tc>
+          <w:tcPr>
+            <w:tcW w:w="8956" w:type="dxa"/>
+            <w:tcBorders>
+              <w:top w:val="single" w:sz="4" w:space="0" w:color="000000"/>
+              <w:left w:val="single" w:sz="4" w:space="0" w:color="000000"/>
+              <w:bottom w:val="single" w:sz="4" w:space="0" w:color="000000"/>
+              <w:right w:val="single" w:sz="4" w:space="0" w:color="000000"/>
+            </w:tcBorders>
+            <w:hideMark/>
+          </w:tcPr>
+          <w:p>
+            <w:pPr>
+              <w:spacing w:line="256" w:lineRule="auto"/>
+            </w:pPr>
+            <w:r>
+              <w:t>--__</w:t>
+            </w:r>
+          </w:p>
+        </w:tc>
+      </w:tr>
+      <w:tr>
+        <w:trPr>
+          <w:trHeight w:val="312"/>
+        </w:trPr>
+        <w:tc>
+          <w:tcPr>
+            <w:tcW w:w="1493" w:type="dxa"/>
+            <w:tcBorders>
+              <w:top w:val="single" w:sz="4" w:space="0" w:color="000000"/>
+              <w:left w:val="single" w:sz="4" w:space="0" w:color="000000"/>
+              <w:bottom w:val="single" w:sz="4" w:space="0" w:color="000000"/>
+              <w:right w:val="single" w:sz="4" w:space="0" w:color="000000"/>
+            </w:tcBorders>
+            <w:hideMark/>
+          </w:tcPr>
+          <w:p>
+            <w:pPr>
+              <w:spacing w:line="256" w:lineRule="auto"/>
+              <w:ind w:left="14"/>
+            </w:pPr>
+            <w:r>
+              <w:rPr>
+                <w:b/>
+              </w:rPr>
+              <w:t xml:space="preserve">Salida </w:t>
+            </w:r>
+          </w:p>
+        </w:tc>
+        <w:tc>
+          <w:tcPr>
+            <w:tcW w:w="8956" w:type="dxa"/>
+            <w:tcBorders>
+              <w:top w:val="single" w:sz="4" w:space="0" w:color="000000"/>
+              <w:left w:val="single" w:sz="4" w:space="0" w:color="000000"/>
+              <w:bottom w:val="single" w:sz="4" w:space="0" w:color="000000"/>
+              <w:right w:val="single" w:sz="4" w:space="0" w:color="000000"/>
+            </w:tcBorders>
+            <w:hideMark/>
+          </w:tcPr>
+          <w:p>
+            <w:pPr>
+              <w:spacing w:line="256" w:lineRule="auto"/>
+              <w:ind w:left="14"/>
+            </w:pPr>
+            <w:r>
+              <w:t>__--</w:t>
+            </w:r>
+          </w:p>
+        </w:tc>
+      </w:tr>
+    </w:tbl>
+    <w:p>
+      <w:pPr>
+        <w:jc w:val="both"/>
+        <w:rPr>
+          <w:highlight w:val="yellow"/>
+        </w:rPr>
+      </w:pPr>
     </w:p>
     <w:p>
       <w:pPr>
@@ -4860,7 +5748,263 @@
           <w:szCs w:val="24"/>
         </w:rPr>
       </w:pPr>
-    </w:p>
+      <w:r>
+        <w:rPr>
+          <w:highlight w:val="yellow"/>
+        </w:rPr>
+        <w:lastRenderedPageBreak/>
+        <w:t>Ninguna mascota para el mismo dueño se podrá llamar igual.</w:t>
+      </w:r>
+    </w:p>
+    <w:tbl>
+      <w:tblPr>
+        <w:tblStyle w:val="TableGrid"/>
+        <w:tblW w:w="10449" w:type="dxa"/>
+        <w:tblInd w:w="365" w:type="dxa"/>
+        <w:tblCellMar>
+          <w:top w:w="46" w:type="dxa"/>
+          <w:left w:w="91" w:type="dxa"/>
+          <w:right w:w="115" w:type="dxa"/>
+        </w:tblCellMar>
+        <w:tblLook w:val="04A0" w:firstRow="1" w:lastRow="0" w:firstColumn="1" w:lastColumn="0" w:noHBand="0" w:noVBand="1"/>
+      </w:tblPr>
+      <w:tblGrid>
+        <w:gridCol w:w="1493"/>
+        <w:gridCol w:w="8956"/>
+      </w:tblGrid>
+      <w:tr>
+        <w:trPr>
+          <w:trHeight w:val="307"/>
+        </w:trPr>
+        <w:tc>
+          <w:tcPr>
+            <w:tcW w:w="1493" w:type="dxa"/>
+            <w:tcBorders>
+              <w:top w:val="single" w:sz="4" w:space="0" w:color="000000"/>
+              <w:left w:val="single" w:sz="4" w:space="0" w:color="000000"/>
+              <w:bottom w:val="single" w:sz="4" w:space="0" w:color="000000"/>
+              <w:right w:val="single" w:sz="4" w:space="0" w:color="000000"/>
+            </w:tcBorders>
+            <w:hideMark/>
+          </w:tcPr>
+          <w:p>
+            <w:pPr>
+              <w:spacing w:line="256" w:lineRule="auto"/>
+              <w:ind w:left="14"/>
+            </w:pPr>
+            <w:r>
+              <w:rPr>
+                <w:b/>
+              </w:rPr>
+              <w:t xml:space="preserve">Nombre  </w:t>
+            </w:r>
+          </w:p>
+        </w:tc>
+        <w:tc>
+          <w:tcPr>
+            <w:tcW w:w="8956" w:type="dxa"/>
+            <w:tcBorders>
+              <w:top w:val="single" w:sz="4" w:space="0" w:color="000000"/>
+              <w:left w:val="single" w:sz="4" w:space="0" w:color="000000"/>
+              <w:bottom w:val="single" w:sz="4" w:space="0" w:color="000000"/>
+              <w:right w:val="single" w:sz="4" w:space="0" w:color="000000"/>
+            </w:tcBorders>
+            <w:hideMark/>
+          </w:tcPr>
+          <w:p>
+            <w:pPr>
+              <w:spacing w:line="256" w:lineRule="auto"/>
+              <w:ind w:left="14"/>
+            </w:pPr>
+            <w:r>
+              <w:rPr>
+                <w:b/>
+              </w:rPr>
+              <w:t>RFN2</w:t>
+            </w:r>
+            <w:r>
+              <w:rPr>
+                <w:b/>
+              </w:rPr>
+              <w:t>:</w:t>
+            </w:r>
+            <w:r>
+              <w:t xml:space="preserve"> Verificación </w:t>
+            </w:r>
+            <w:r>
+              <w:t xml:space="preserve">que el nombre de una mascota no sea igual que otra para el mismo dueño </w:t>
+            </w:r>
+          </w:p>
+        </w:tc>
+      </w:tr>
+      <w:tr>
+        <w:trPr>
+          <w:trHeight w:val="312"/>
+        </w:trPr>
+        <w:tc>
+          <w:tcPr>
+            <w:tcW w:w="1493" w:type="dxa"/>
+            <w:tcBorders>
+              <w:top w:val="single" w:sz="4" w:space="0" w:color="000000"/>
+              <w:left w:val="single" w:sz="4" w:space="0" w:color="000000"/>
+              <w:bottom w:val="single" w:sz="4" w:space="0" w:color="000000"/>
+              <w:right w:val="single" w:sz="4" w:space="0" w:color="000000"/>
+            </w:tcBorders>
+            <w:hideMark/>
+          </w:tcPr>
+          <w:p>
+            <w:pPr>
+              <w:spacing w:line="256" w:lineRule="auto"/>
+              <w:ind w:left="14"/>
+            </w:pPr>
+            <w:r>
+              <w:rPr>
+                <w:b/>
+              </w:rPr>
+              <w:t xml:space="preserve">Resumen </w:t>
+            </w:r>
+          </w:p>
+        </w:tc>
+        <w:tc>
+          <w:tcPr>
+            <w:tcW w:w="8956" w:type="dxa"/>
+            <w:tcBorders>
+              <w:top w:val="single" w:sz="4" w:space="0" w:color="000000"/>
+              <w:left w:val="single" w:sz="4" w:space="0" w:color="000000"/>
+              <w:bottom w:val="single" w:sz="4" w:space="0" w:color="000000"/>
+              <w:right w:val="single" w:sz="4" w:space="0" w:color="000000"/>
+            </w:tcBorders>
+            <w:hideMark/>
+          </w:tcPr>
+          <w:p>
+            <w:pPr>
+              <w:spacing w:line="256" w:lineRule="auto"/>
+              <w:ind w:left="14"/>
+            </w:pPr>
+            <w:r>
+              <w:rPr>
+                <w:sz w:val="24"/>
+                <w:szCs w:val="24"/>
+              </w:rPr>
+              <w:t xml:space="preserve">Permite </w:t>
+            </w:r>
+            <w:r>
+              <w:rPr>
+                <w:sz w:val="24"/>
+                <w:szCs w:val="24"/>
+              </w:rPr>
+              <w:t xml:space="preserve">verificar </w:t>
+            </w:r>
+            <w:r>
+              <w:rPr>
+                <w:sz w:val="24"/>
+                <w:szCs w:val="24"/>
+              </w:rPr>
+              <w:t>que no esté una mascota con el mismo nombre de la mascota que están registrando al mismo dueño, es decir que por el nombre se está verificando que esta mascota no este repetida para el mismo dueño.</w:t>
+            </w:r>
+          </w:p>
+        </w:tc>
+      </w:tr>
+      <w:tr>
+        <w:trPr>
+          <w:trHeight w:val="307"/>
+        </w:trPr>
+        <w:tc>
+          <w:tcPr>
+            <w:tcW w:w="1493" w:type="dxa"/>
+            <w:tcBorders>
+              <w:top w:val="single" w:sz="4" w:space="0" w:color="000000"/>
+              <w:left w:val="single" w:sz="4" w:space="0" w:color="000000"/>
+              <w:bottom w:val="single" w:sz="4" w:space="0" w:color="000000"/>
+              <w:right w:val="single" w:sz="4" w:space="0" w:color="000000"/>
+            </w:tcBorders>
+            <w:hideMark/>
+          </w:tcPr>
+          <w:p>
+            <w:pPr>
+              <w:spacing w:line="256" w:lineRule="auto"/>
+              <w:ind w:left="14"/>
+            </w:pPr>
+            <w:r>
+              <w:rPr>
+                <w:b/>
+              </w:rPr>
+              <w:t xml:space="preserve">Entrada </w:t>
+            </w:r>
+          </w:p>
+        </w:tc>
+        <w:tc>
+          <w:tcPr>
+            <w:tcW w:w="8956" w:type="dxa"/>
+            <w:tcBorders>
+              <w:top w:val="single" w:sz="4" w:space="0" w:color="000000"/>
+              <w:left w:val="single" w:sz="4" w:space="0" w:color="000000"/>
+              <w:bottom w:val="single" w:sz="4" w:space="0" w:color="000000"/>
+              <w:right w:val="single" w:sz="4" w:space="0" w:color="000000"/>
+            </w:tcBorders>
+            <w:hideMark/>
+          </w:tcPr>
+          <w:p>
+            <w:pPr>
+              <w:spacing w:line="256" w:lineRule="auto"/>
+            </w:pPr>
+            <w:r>
+              <w:t>--__</w:t>
+            </w:r>
+          </w:p>
+        </w:tc>
+      </w:tr>
+      <w:tr>
+        <w:trPr>
+          <w:trHeight w:val="312"/>
+        </w:trPr>
+        <w:tc>
+          <w:tcPr>
+            <w:tcW w:w="1493" w:type="dxa"/>
+            <w:tcBorders>
+              <w:top w:val="single" w:sz="4" w:space="0" w:color="000000"/>
+              <w:left w:val="single" w:sz="4" w:space="0" w:color="000000"/>
+              <w:bottom w:val="single" w:sz="4" w:space="0" w:color="000000"/>
+              <w:right w:val="single" w:sz="4" w:space="0" w:color="000000"/>
+            </w:tcBorders>
+            <w:hideMark/>
+          </w:tcPr>
+          <w:p>
+            <w:pPr>
+              <w:spacing w:line="256" w:lineRule="auto"/>
+              <w:ind w:left="14"/>
+            </w:pPr>
+            <w:r>
+              <w:rPr>
+                <w:b/>
+              </w:rPr>
+              <w:t xml:space="preserve">Salida </w:t>
+            </w:r>
+          </w:p>
+        </w:tc>
+        <w:tc>
+          <w:tcPr>
+            <w:tcW w:w="8956" w:type="dxa"/>
+            <w:tcBorders>
+              <w:top w:val="single" w:sz="4" w:space="0" w:color="000000"/>
+              <w:left w:val="single" w:sz="4" w:space="0" w:color="000000"/>
+              <w:bottom w:val="single" w:sz="4" w:space="0" w:color="000000"/>
+              <w:right w:val="single" w:sz="4" w:space="0" w:color="000000"/>
+            </w:tcBorders>
+            <w:hideMark/>
+          </w:tcPr>
+          <w:p>
+            <w:pPr>
+              <w:spacing w:line="256" w:lineRule="auto"/>
+              <w:ind w:left="14"/>
+            </w:pPr>
+            <w:r>
+              <w:t>__--</w:t>
+            </w:r>
+          </w:p>
+        </w:tc>
+      </w:tr>
+    </w:tbl>
     <w:p>
       <w:pPr>
         <w:jc w:val="both"/>
@@ -4878,15 +6022,13 @@
           <w:szCs w:val="24"/>
         </w:rPr>
       </w:pPr>
-    </w:p>
-    <w:p>
-      <w:pPr>
-        <w:jc w:val="both"/>
+      <w:r>
         <w:rPr>
           <w:sz w:val="24"/>
           <w:szCs w:val="24"/>
         </w:rPr>
-      </w:pPr>
+        <w:t>Diagrama de clases:</w:t>
+      </w:r>
     </w:p>
     <w:p>
       <w:pPr>
@@ -4896,12 +6038,104 @@
           <w:szCs w:val="24"/>
         </w:rPr>
       </w:pPr>
-      <w:r>
+    </w:p>
+    <w:p>
+      <w:pPr>
+        <w:jc w:val="both"/>
         <w:rPr>
           <w:sz w:val="24"/>
           <w:szCs w:val="24"/>
         </w:rPr>
-        <w:lastRenderedPageBreak/>
+      </w:pPr>
+      <w:r>
+        <w:rPr>
+          <w:noProof/>
+          <w:sz w:val="24"/>
+          <w:szCs w:val="24"/>
+        </w:rPr>
+        <w:drawing>
+          <wp:inline distT="0" distB="0" distL="0" distR="0">
+            <wp:extent cx="6858000" cy="5318760"/>
+            <wp:effectExtent l="0" t="0" r="0" b="0"/>
+            <wp:docPr id="3" name="Imagen 3" descr="C:\Users\Camilo Escobar A\Downloads\Diagrama en blanco.png"/>
+            <wp:cNvGraphicFramePr>
+              <a:graphicFrameLocks xmlns:a="http://schemas.openxmlformats.org/drawingml/2006/main" noChangeAspect="1"/>
+            </wp:cNvGraphicFramePr>
+            <a:graphic xmlns:a="http://schemas.openxmlformats.org/drawingml/2006/main">
+              <a:graphicData uri="http://schemas.openxmlformats.org/drawingml/2006/picture">
+                <pic:pic xmlns:pic="http://schemas.openxmlformats.org/drawingml/2006/picture">
+                  <pic:nvPicPr>
+                    <pic:cNvPr id="0" name="Picture 1" descr="C:\Users\Camilo Escobar A\Downloads\Diagrama en blanco.png"/>
+                    <pic:cNvPicPr>
+                      <a:picLocks noChangeAspect="1" noChangeArrowheads="1"/>
+                    </pic:cNvPicPr>
+                  </pic:nvPicPr>
+                  <pic:blipFill>
+                    <a:blip r:embed="rId9">
+                      <a:extLst>
+                        <a:ext uri="{28A0092B-C50C-407E-A947-70E740481C1C}">
+                          <a14:useLocalDpi xmlns:a14="http://schemas.microsoft.com/office/drawing/2010/main" val="0"/>
+                        </a:ext>
+                      </a:extLst>
+                    </a:blip>
+                    <a:srcRect/>
+                    <a:stretch>
+                      <a:fillRect/>
+                    </a:stretch>
+                  </pic:blipFill>
+                  <pic:spPr bwMode="auto">
+                    <a:xfrm>
+                      <a:off x="0" y="0"/>
+                      <a:ext cx="6858000" cy="5318760"/>
+                    </a:xfrm>
+                    <a:prstGeom prst="rect">
+                      <a:avLst/>
+                    </a:prstGeom>
+                    <a:noFill/>
+                    <a:ln>
+                      <a:noFill/>
+                    </a:ln>
+                  </pic:spPr>
+                </pic:pic>
+              </a:graphicData>
+            </a:graphic>
+          </wp:inline>
+        </w:drawing>
+      </w:r>
+      <w:bookmarkStart w:id="0" w:name="_GoBack"/>
+      <w:bookmarkEnd w:id="0"/>
+    </w:p>
+    <w:p>
+      <w:pPr>
+        <w:jc w:val="both"/>
+        <w:rPr>
+          <w:sz w:val="24"/>
+          <w:szCs w:val="24"/>
+        </w:rPr>
+      </w:pPr>
+    </w:p>
+    <w:p>
+      <w:pPr>
+        <w:jc w:val="both"/>
+        <w:rPr>
+          <w:sz w:val="24"/>
+          <w:szCs w:val="24"/>
+        </w:rPr>
+      </w:pPr>
+    </w:p>
+    <w:p>
+      <w:pPr>
+        <w:jc w:val="both"/>
+        <w:rPr>
+          <w:sz w:val="24"/>
+          <w:szCs w:val="24"/>
+        </w:rPr>
+      </w:pPr>
+      <w:r>
+        <w:rPr>
+          <w:sz w:val="24"/>
+          <w:szCs w:val="24"/>
+        </w:rPr>
         <w:t xml:space="preserve">Trazabilidad: </w:t>
       </w:r>
     </w:p>
@@ -4987,32 +6221,9 @@
             </w:pPr>
             <w:r>
               <w:rPr>
-                <w:b/>
-                <w:lang w:val="es-CO"/>
-              </w:rPr>
-              <w:t>RF1:</w:t>
-            </w:r>
-            <w:r>
-              <w:rPr>
-                <w:lang w:val="es-CO"/>
-              </w:rPr>
-              <w:t xml:space="preserve">  Permite</w:t>
-            </w:r>
-            <w:r>
-              <w:rPr>
-                <w:sz w:val="24"/>
-                <w:szCs w:val="24"/>
-                <w:lang w:val="es-CO"/>
-              </w:rPr>
-              <w:t xml:space="preserve"> registrar dueños de mascotas</w:t>
-            </w:r>
-            <w:r>
-              <w:rPr>
-                <w:sz w:val="24"/>
-                <w:szCs w:val="24"/>
-                <w:lang w:val="es-CO"/>
-              </w:rPr>
-              <w:t>.</w:t>
+                <w:lang w:val="es-CO"/>
+              </w:rPr>
+              <w:t>RF1: Crear listado de los clubs</w:t>
             </w:r>
           </w:p>
         </w:tc>
@@ -5036,23 +6247,14 @@
                 <w:szCs w:val="24"/>
                 <w:lang w:val="es-CO"/>
               </w:rPr>
-              <w:t>Veterinary</w:t>
+              <w:t>HoldingPets</w:t>
             </w:r>
             <w:proofErr w:type="spellEnd"/>
-            <w:r>
-              <w:rPr>
-                <w:sz w:val="24"/>
-                <w:szCs w:val="24"/>
-                <w:lang w:val="es-CO"/>
-              </w:rPr>
-              <w:t>:</w:t>
-            </w:r>
           </w:p>
           <w:p>
             <w:pPr>
               <w:jc w:val="both"/>
               <w:rPr>
-                <w:b/>
                 <w:sz w:val="24"/>
                 <w:szCs w:val="24"/>
                 <w:lang w:val="es-CO"/>
@@ -5065,7 +6267,7 @@
                 <w:szCs w:val="24"/>
                 <w:lang w:val="es-CO"/>
               </w:rPr>
-              <w:t>addOwner</w:t>
+              <w:t>orderingClubs</w:t>
             </w:r>
             <w:proofErr w:type="spellEnd"/>
             <w:r>
@@ -5086,32 +6288,21 @@
           </w:tcPr>
           <w:p>
             <w:pPr>
+              <w:tabs>
+                <w:tab w:val="right" w:pos="4881"/>
+              </w:tabs>
               <w:jc w:val="both"/>
               <w:rPr>
-                <w:b/>
-                <w:sz w:val="24"/>
-                <w:szCs w:val="24"/>
-                <w:lang w:val="es-CO"/>
-              </w:rPr>
-            </w:pPr>
-            <w:r>
-              <w:rPr>
-                <w:b/>
-                <w:lang w:val="es-CO"/>
-              </w:rPr>
-              <w:t>RF2:</w:t>
-            </w:r>
-            <w:r>
-              <w:rPr>
-                <w:lang w:val="es-CO"/>
-              </w:rPr>
-              <w:t xml:space="preserve">  Añadir una mascota a la veterinaria.</w:t>
-            </w:r>
-            <w:r>
-              <w:rPr>
-                <w:lang w:val="es-CO"/>
-              </w:rPr>
-              <w:t xml:space="preserve"> </w:t>
+                <w:sz w:val="24"/>
+                <w:szCs w:val="24"/>
+                <w:lang w:val="es-CO"/>
+              </w:rPr>
+            </w:pPr>
+            <w:r>
+              <w:rPr>
+                <w:lang w:val="es-CO"/>
+              </w:rPr>
+              <w:t>RF2: Crear listado de los dueños</w:t>
             </w:r>
           </w:p>
         </w:tc>
@@ -5131,21 +6322,14 @@
               <w:rPr>
                 <w:lang w:val="es-CO"/>
               </w:rPr>
-              <w:t>Owner</w:t>
+              <w:t>ClubPets</w:t>
             </w:r>
             <w:proofErr w:type="spellEnd"/>
-            <w:r>
-              <w:rPr>
-                <w:lang w:val="es-CO"/>
-              </w:rPr>
-              <w:t>:</w:t>
-            </w:r>
           </w:p>
           <w:p>
             <w:pPr>
               <w:jc w:val="both"/>
               <w:rPr>
-                <w:b/>
                 <w:sz w:val="24"/>
                 <w:szCs w:val="24"/>
                 <w:lang w:val="es-CO"/>
@@ -5156,7 +6340,7 @@
               <w:rPr>
                 <w:lang w:val="es-CO"/>
               </w:rPr>
-              <w:t>addPet</w:t>
+              <w:t>orderingOwner</w:t>
             </w:r>
             <w:proofErr w:type="spellEnd"/>
             <w:r>
@@ -5183,32 +6367,9 @@
             </w:pPr>
             <w:r>
               <w:rPr>
-                <w:b/>
-                <w:lang w:val="es-CO"/>
-              </w:rPr>
-              <w:t>RF3:</w:t>
-            </w:r>
-            <w:r>
-              <w:rPr>
-                <w:lang w:val="es-CO"/>
-              </w:rPr>
-              <w:t xml:space="preserve">  Crear historia clínica de</w:t>
-            </w:r>
-            <w:r>
-              <w:rPr>
-                <w:sz w:val="24"/>
-                <w:szCs w:val="24"/>
-                <w:lang w:val="es-CO"/>
-              </w:rPr>
-              <w:t xml:space="preserve"> una mascota.</w:t>
-            </w:r>
-            <w:r>
-              <w:rPr>
-                <w:sz w:val="24"/>
-                <w:szCs w:val="24"/>
-                <w:lang w:val="es-CO"/>
-              </w:rPr>
-              <w:t xml:space="preserve"> </w:t>
+                <w:lang w:val="es-CO"/>
+              </w:rPr>
+              <w:t>RF3: Crear listado de las mascotas</w:t>
             </w:r>
           </w:p>
         </w:tc>
@@ -5232,7 +6393,7 @@
                 <w:szCs w:val="24"/>
                 <w:lang w:val="es-CO"/>
               </w:rPr>
-              <w:t>Pet</w:t>
+              <w:t>Owner</w:t>
             </w:r>
             <w:proofErr w:type="spellEnd"/>
             <w:r>
@@ -5248,7 +6409,6 @@
             <w:pPr>
               <w:jc w:val="both"/>
               <w:rPr>
-                <w:b/>
                 <w:sz w:val="24"/>
                 <w:szCs w:val="24"/>
                 <w:lang w:val="es-CO"/>
@@ -5261,7 +6421,7 @@
                 <w:szCs w:val="24"/>
                 <w:lang w:val="es-CO"/>
               </w:rPr>
-              <w:t>newClinicalHistory</w:t>
+              <w:t>orderingPet</w:t>
             </w:r>
             <w:proofErr w:type="spellEnd"/>
             <w:r>
@@ -5290,22 +6450,9 @@
             </w:pPr>
             <w:r>
               <w:rPr>
-                <w:b/>
-                <w:lang w:val="es-CO"/>
-              </w:rPr>
-              <w:t xml:space="preserve">RF4: </w:t>
-            </w:r>
-            <w:r>
-              <w:rPr>
-                <w:lang w:val="es-CO"/>
-              </w:rPr>
-              <w:t>Determina la disponibilidad de los mini Cuartos.</w:t>
-            </w:r>
-            <w:r>
-              <w:rPr>
-                <w:lang w:val="es-CO"/>
-              </w:rPr>
-              <w:t xml:space="preserve"> </w:t>
+                <w:lang w:val="es-CO"/>
+              </w:rPr>
+              <w:t>RF4: Crear listado ordenado de dueños según número de mascotas que posee.</w:t>
             </w:r>
           </w:p>
         </w:tc>
@@ -5325,21 +6472,20 @@
               <w:rPr>
                 <w:lang w:val="es-CO"/>
               </w:rPr>
-              <w:t>Veterinary</w:t>
+              <w:t>Club</w:t>
+            </w:r>
+            <w:r>
+              <w:rPr>
+                <w:lang w:val="es-CO"/>
+              </w:rPr>
+              <w:t>Pets</w:t>
             </w:r>
             <w:proofErr w:type="spellEnd"/>
-            <w:r>
-              <w:rPr>
-                <w:lang w:val="es-CO"/>
-              </w:rPr>
-              <w:t>:</w:t>
-            </w:r>
           </w:p>
           <w:p>
             <w:pPr>
               <w:jc w:val="both"/>
               <w:rPr>
-                <w:b/>
                 <w:sz w:val="24"/>
                 <w:szCs w:val="24"/>
                 <w:lang w:val="es-CO"/>
@@ -5350,13 +6496,13 @@
               <w:rPr>
                 <w:lang w:val="es-CO"/>
               </w:rPr>
-              <w:t>available</w:t>
-            </w:r>
-            <w:r>
-              <w:rPr>
-                <w:lang w:val="es-CO"/>
-              </w:rPr>
-              <w:t>Room</w:t>
+              <w:t>orderingOwnersNu</w:t>
+            </w:r>
+            <w:r>
+              <w:rPr>
+                <w:lang w:val="es-CO"/>
+              </w:rPr>
+              <w:t>mPets</w:t>
             </w:r>
             <w:proofErr w:type="spellEnd"/>
             <w:r>
@@ -5381,34 +6527,20 @@
                 <w:lang w:val="es-CO"/>
               </w:rPr>
             </w:pPr>
-            <w:r>
-              <w:rPr>
-                <w:b/>
-                <w:lang w:val="es-CO"/>
-              </w:rPr>
-              <w:t>RF5:</w:t>
-            </w:r>
-            <w:r>
-              <w:rPr>
-                <w:lang w:val="es-CO"/>
-              </w:rPr>
-              <w:t xml:space="preserve"> I</w:t>
-            </w:r>
-            <w:r>
-              <w:rPr>
-                <w:sz w:val="24"/>
-                <w:szCs w:val="24"/>
-                <w:lang w:val="es-CO"/>
-              </w:rPr>
-              <w:t>nforme de historias clínicas de pacientes hospitalizados</w:t>
-            </w:r>
-            <w:r>
-              <w:rPr>
-                <w:sz w:val="24"/>
-                <w:szCs w:val="24"/>
-                <w:lang w:val="es-CO"/>
-              </w:rPr>
-              <w:t>.</w:t>
+          </w:p>
+          <w:p>
+            <w:pPr>
+              <w:spacing w:line="256" w:lineRule="auto"/>
+              <w:ind w:left="14"/>
+              <w:rPr>
+                <w:lang w:val="es-CO"/>
+              </w:rPr>
+            </w:pPr>
+            <w:r>
+              <w:rPr>
+                <w:lang w:val="es-CO"/>
+              </w:rPr>
+              <w:t>RF5: Crear listado ordenado de clubs según el número de dueños</w:t>
             </w:r>
           </w:p>
         </w:tc>
@@ -5432,23 +6564,14 @@
                 <w:szCs w:val="24"/>
                 <w:lang w:val="es-CO"/>
               </w:rPr>
-              <w:t>ClinicalRecord</w:t>
+              <w:t>ClubPets</w:t>
             </w:r>
             <w:proofErr w:type="spellEnd"/>
-            <w:r>
-              <w:rPr>
-                <w:sz w:val="24"/>
-                <w:szCs w:val="24"/>
-                <w:lang w:val="es-CO"/>
-              </w:rPr>
-              <w:t>:</w:t>
-            </w:r>
           </w:p>
           <w:p>
             <w:pPr>
               <w:jc w:val="both"/>
               <w:rPr>
-                <w:b/>
                 <w:sz w:val="24"/>
                 <w:szCs w:val="24"/>
                 <w:lang w:val="es-CO"/>
@@ -5461,15 +6584,7 @@
                 <w:szCs w:val="24"/>
                 <w:lang w:val="es-CO"/>
               </w:rPr>
-              <w:t>reportPatientI</w:t>
-            </w:r>
-            <w:r>
-              <w:rPr>
-                <w:sz w:val="24"/>
-                <w:szCs w:val="24"/>
-                <w:lang w:val="es-CO"/>
-              </w:rPr>
-              <w:t>npatient</w:t>
+              <w:t>orderingClubNumOwner</w:t>
             </w:r>
             <w:proofErr w:type="spellEnd"/>
             <w:r>
@@ -5500,29 +6615,61 @@
               <w:rPr>
                 <w:lang w:val="es-CO"/>
               </w:rPr>
-              <w:t>R</w:t>
-            </w:r>
-            <w:r>
-              <w:rPr>
-                <w:b/>
-                <w:lang w:val="es-CO"/>
-              </w:rPr>
-              <w:t xml:space="preserve">F6: </w:t>
-            </w:r>
-            <w:r>
-              <w:rPr>
-                <w:lang w:val="es-CO"/>
-              </w:rPr>
-              <w:t>Permite</w:t>
-            </w:r>
-            <w:r>
-              <w:rPr>
-                <w:sz w:val="24"/>
-                <w:szCs w:val="24"/>
-                <w:lang w:val="es-CO"/>
-              </w:rPr>
-              <w:t xml:space="preserve"> consultar los datos de contacto del dueño de un animalito hospitalizado.</w:t>
-            </w:r>
+              <w:t>RF6: Búsqueda binaria o secuencia de un objeto por determinado criterio.</w:t>
+            </w:r>
+          </w:p>
+        </w:tc>
+        <w:tc>
+          <w:tcPr>
+            <w:tcW w:w="5097" w:type="dxa"/>
+          </w:tcPr>
+          <w:p>
+            <w:pPr>
+              <w:jc w:val="both"/>
+              <w:rPr>
+                <w:sz w:val="24"/>
+                <w:szCs w:val="24"/>
+                <w:lang w:val="es-CO"/>
+              </w:rPr>
+            </w:pPr>
+            <w:proofErr w:type="spellStart"/>
+            <w:r>
+              <w:rPr>
+                <w:sz w:val="24"/>
+                <w:szCs w:val="24"/>
+                <w:lang w:val="es-CO"/>
+              </w:rPr>
+              <w:t>HoldingPets</w:t>
+            </w:r>
+            <w:proofErr w:type="spellEnd"/>
+            <w:r>
+              <w:rPr>
+                <w:sz w:val="24"/>
+                <w:szCs w:val="24"/>
+                <w:lang w:val="es-CO"/>
+              </w:rPr>
+              <w:t>:</w:t>
+            </w:r>
+          </w:p>
+          <w:p>
+            <w:pPr>
+              <w:jc w:val="both"/>
+              <w:rPr>
+                <w:sz w:val="24"/>
+                <w:szCs w:val="24"/>
+                <w:lang w:val="es-CO"/>
+              </w:rPr>
+            </w:pPr>
+            <w:proofErr w:type="spellStart"/>
+            <w:r>
+              <w:rPr>
+                <w:sz w:val="24"/>
+                <w:szCs w:val="24"/>
+                <w:lang w:val="es-CO"/>
+              </w:rPr>
+              <w:t>searchBiTraByCritierion</w:t>
+            </w:r>
+            <w:proofErr w:type="spellEnd"/>
             <w:r>
               <w:rPr>
                 <w:sz w:val="24"/>
@@ -5531,60 +6678,6 @@
               </w:rPr>
               <w:t xml:space="preserve"> </w:t>
             </w:r>
-          </w:p>
-        </w:tc>
-        <w:tc>
-          <w:tcPr>
-            <w:tcW w:w="5097" w:type="dxa"/>
-          </w:tcPr>
-          <w:p>
-            <w:pPr>
-              <w:jc w:val="both"/>
-              <w:rPr>
-                <w:sz w:val="24"/>
-                <w:szCs w:val="24"/>
-                <w:lang w:val="es-CO"/>
-              </w:rPr>
-            </w:pPr>
-            <w:proofErr w:type="spellStart"/>
-            <w:r>
-              <w:rPr>
-                <w:sz w:val="24"/>
-                <w:szCs w:val="24"/>
-                <w:lang w:val="es-CO"/>
-              </w:rPr>
-              <w:t>Veterinary</w:t>
-            </w:r>
-            <w:proofErr w:type="spellEnd"/>
-            <w:r>
-              <w:rPr>
-                <w:sz w:val="24"/>
-                <w:szCs w:val="24"/>
-                <w:lang w:val="es-CO"/>
-              </w:rPr>
-              <w:t>:</w:t>
-            </w:r>
-          </w:p>
-          <w:p>
-            <w:pPr>
-              <w:jc w:val="both"/>
-              <w:rPr>
-                <w:b/>
-                <w:sz w:val="24"/>
-                <w:szCs w:val="24"/>
-                <w:lang w:val="es-CO"/>
-              </w:rPr>
-            </w:pPr>
-            <w:proofErr w:type="spellStart"/>
-            <w:r>
-              <w:rPr>
-                <w:sz w:val="24"/>
-                <w:szCs w:val="24"/>
-                <w:lang w:val="es-CO"/>
-              </w:rPr>
-              <w:t>dataOwnerPetInpatient</w:t>
-            </w:r>
-            <w:proofErr w:type="spellEnd"/>
             <w:r>
               <w:rPr>
                 <w:sz w:val="24"/>
@@ -5613,32 +6706,9 @@
             </w:pPr>
             <w:r>
               <w:rPr>
-                <w:b/>
-                <w:lang w:val="es-CO"/>
-              </w:rPr>
-              <w:t>RF7:</w:t>
-            </w:r>
-            <w:r>
-              <w:rPr>
-                <w:lang w:val="es-CO"/>
-              </w:rPr>
-              <w:t xml:space="preserve"> C</w:t>
-            </w:r>
-            <w:r>
-              <w:rPr>
-                <w:sz w:val="24"/>
-                <w:szCs w:val="24"/>
-                <w:lang w:val="es-CO"/>
-              </w:rPr>
-              <w:t>alcular el costo de una hospitalización.</w:t>
-            </w:r>
-            <w:r>
-              <w:rPr>
-                <w:sz w:val="24"/>
-                <w:szCs w:val="24"/>
-                <w:lang w:val="es-CO"/>
-              </w:rPr>
-              <w:t xml:space="preserve"> </w:t>
+                <w:lang w:val="es-CO"/>
+              </w:rPr>
+              <w:t>RF7: Añadir un club</w:t>
             </w:r>
           </w:p>
         </w:tc>
@@ -5662,7 +6732,7 @@
                 <w:szCs w:val="24"/>
                 <w:lang w:val="es-CO"/>
               </w:rPr>
-              <w:t>ClinicalHistory</w:t>
+              <w:t>HoldingPets</w:t>
             </w:r>
             <w:proofErr w:type="spellEnd"/>
             <w:r>
@@ -5678,7 +6748,6 @@
             <w:pPr>
               <w:jc w:val="both"/>
               <w:rPr>
-                <w:b/>
                 <w:sz w:val="24"/>
                 <w:szCs w:val="24"/>
                 <w:lang w:val="es-CO"/>
@@ -5691,15 +6760,7 @@
                 <w:szCs w:val="24"/>
                 <w:lang w:val="es-CO"/>
               </w:rPr>
-              <w:t>costI</w:t>
-            </w:r>
-            <w:r>
-              <w:rPr>
-                <w:sz w:val="24"/>
-                <w:szCs w:val="24"/>
-                <w:lang w:val="es-CO"/>
-              </w:rPr>
-              <w:t>npatient</w:t>
+              <w:t>addClubPets</w:t>
             </w:r>
             <w:proofErr w:type="spellEnd"/>
             <w:r>
@@ -5730,32 +6791,9 @@
             </w:pPr>
             <w:r>
               <w:rPr>
-                <w:b/>
-                <w:lang w:val="es-CO"/>
-              </w:rPr>
-              <w:t>RF8:</w:t>
-            </w:r>
-            <w:r>
-              <w:rPr>
-                <w:lang w:val="es-CO"/>
-              </w:rPr>
-              <w:t xml:space="preserve"> </w:t>
-            </w:r>
-            <w:r>
-              <w:rPr>
-                <w:sz w:val="24"/>
-                <w:szCs w:val="24"/>
-                <w:lang w:val="es-CO"/>
-              </w:rPr>
-              <w:t>Calcular el costo de los medicamentos</w:t>
-            </w:r>
-            <w:r>
-              <w:rPr>
-                <w:sz w:val="24"/>
-                <w:szCs w:val="24"/>
-                <w:lang w:val="es-CO"/>
-              </w:rPr>
-              <w:t>.</w:t>
+                <w:lang w:val="es-CO"/>
+              </w:rPr>
+              <w:t>RF8: Añadir una mascota.</w:t>
             </w:r>
           </w:p>
         </w:tc>
@@ -5775,7 +6813,7 @@
               <w:rPr>
                 <w:lang w:val="es-CO"/>
               </w:rPr>
-              <w:t>ClincalHistory</w:t>
+              <w:t>Owner</w:t>
             </w:r>
             <w:proofErr w:type="spellEnd"/>
             <w:r>
@@ -5789,7 +6827,6 @@
             <w:pPr>
               <w:jc w:val="both"/>
               <w:rPr>
-                <w:b/>
                 <w:sz w:val="24"/>
                 <w:szCs w:val="24"/>
                 <w:lang w:val="es-CO"/>
@@ -5800,7 +6837,8 @@
               <w:rPr>
                 <w:lang w:val="es-CO"/>
               </w:rPr>
-              <w:t>costDrugs</w:t>
+              <w:lastRenderedPageBreak/>
+              <w:t>addPet</w:t>
             </w:r>
             <w:proofErr w:type="spellEnd"/>
             <w:r>
@@ -5827,32 +6865,10 @@
             </w:pPr>
             <w:r>
               <w:rPr>
-                <w:b/>
-                <w:lang w:val="es-CO"/>
-              </w:rPr>
-              <w:t>RF9:</w:t>
-            </w:r>
-            <w:r>
-              <w:rPr>
-                <w:lang w:val="es-CO"/>
-              </w:rPr>
-              <w:t xml:space="preserve">  P</w:t>
-            </w:r>
-            <w:r>
-              <w:rPr>
-                <w:sz w:val="24"/>
-                <w:szCs w:val="24"/>
-                <w:lang w:val="es-CO"/>
-              </w:rPr>
-              <w:t>ermitir dar alta a un animalito que está hospitalizado.</w:t>
-            </w:r>
-            <w:r>
-              <w:rPr>
-                <w:sz w:val="24"/>
-                <w:szCs w:val="24"/>
-                <w:lang w:val="es-CO"/>
-              </w:rPr>
-              <w:t xml:space="preserve"> </w:t>
+                <w:lang w:val="es-CO"/>
+              </w:rPr>
+              <w:lastRenderedPageBreak/>
+              <w:t>RF9: Añadir un dueño.</w:t>
             </w:r>
           </w:p>
         </w:tc>
@@ -5876,7 +6892,7 @@
                 <w:szCs w:val="24"/>
                 <w:lang w:val="es-CO"/>
               </w:rPr>
-              <w:t>Veterinary</w:t>
+              <w:t>ClubPets</w:t>
             </w:r>
             <w:proofErr w:type="spellEnd"/>
             <w:r>
@@ -5892,7 +6908,6 @@
             <w:pPr>
               <w:jc w:val="both"/>
               <w:rPr>
-                <w:b/>
                 <w:sz w:val="24"/>
                 <w:szCs w:val="24"/>
                 <w:lang w:val="es-CO"/>
@@ -5905,15 +6920,7 @@
                 <w:szCs w:val="24"/>
                 <w:lang w:val="es-CO"/>
               </w:rPr>
-              <w:t>highI</w:t>
-            </w:r>
-            <w:r>
-              <w:rPr>
-                <w:sz w:val="24"/>
-                <w:szCs w:val="24"/>
-                <w:lang w:val="es-CO"/>
-              </w:rPr>
-              <w:t>npatient</w:t>
+              <w:t>addOwner</w:t>
             </w:r>
             <w:proofErr w:type="spellEnd"/>
             <w:r>
@@ -5942,26 +6949,9 @@
             </w:pPr>
             <w:r>
               <w:rPr>
-                <w:b/>
-                <w:lang w:val="es-CO"/>
-              </w:rPr>
-              <w:t>RF10:</w:t>
-            </w:r>
-            <w:r>
-              <w:rPr>
-                <w:sz w:val="24"/>
-                <w:szCs w:val="24"/>
-                <w:lang w:val="es-CO"/>
-              </w:rPr>
-              <w:t xml:space="preserve"> Determina cuánto han sido sus ingresos por concepto de hospitalizaciones</w:t>
-            </w:r>
-            <w:r>
-              <w:rPr>
-                <w:sz w:val="24"/>
-                <w:szCs w:val="24"/>
-                <w:lang w:val="es-CO"/>
-              </w:rPr>
-              <w:t>.</w:t>
+                <w:lang w:val="es-CO"/>
+              </w:rPr>
+              <w:t>RF10: Eliminar un club.</w:t>
             </w:r>
           </w:p>
         </w:tc>
@@ -5984,7 +6974,7 @@
                 <w:szCs w:val="24"/>
                 <w:lang w:val="es-CO"/>
               </w:rPr>
-              <w:t>ClinicalRecord</w:t>
+              <w:t>HoldingPets</w:t>
             </w:r>
             <w:proofErr w:type="spellEnd"/>
             <w:r>
@@ -6011,7 +7001,7 @@
                 <w:szCs w:val="24"/>
                 <w:lang w:val="es-CO"/>
               </w:rPr>
-              <w:t>ingressByInpatient</w:t>
+              <w:t>removeClubPets</w:t>
             </w:r>
             <w:proofErr w:type="spellEnd"/>
             <w:r>
@@ -6042,40 +7032,9 @@
             </w:pPr>
             <w:r>
               <w:rPr>
-                <w:b/>
-                <w:lang w:val="es-CO"/>
-              </w:rPr>
-              <w:t>RF11:</w:t>
-            </w:r>
-            <w:r>
-              <w:rPr>
-                <w:lang w:val="es-CO"/>
-              </w:rPr>
-              <w:t xml:space="preserve">  </w:t>
-            </w:r>
-            <w:r>
-              <w:rPr>
-                <w:sz w:val="24"/>
-                <w:szCs w:val="24"/>
-                <w:lang w:val="es-CO"/>
-              </w:rPr>
-              <w:t xml:space="preserve">Permitir </w:t>
-            </w:r>
-            <w:r>
-              <w:rPr>
-                <w:sz w:val="24"/>
-                <w:szCs w:val="24"/>
-                <w:lang w:val="es-CO"/>
-              </w:rPr>
-              <w:t>saber el número del mini cuarto</w:t>
-            </w:r>
-            <w:r>
-              <w:rPr>
-                <w:sz w:val="24"/>
-                <w:szCs w:val="24"/>
-                <w:lang w:val="es-CO"/>
-              </w:rPr>
-              <w:t xml:space="preserve"> que ocupa una mascota basado en su nombre.</w:t>
+                <w:lang w:val="es-CO"/>
+              </w:rPr>
+              <w:t>RF11: Eliminar un dueño.</w:t>
             </w:r>
           </w:p>
         </w:tc>
@@ -6095,23 +7054,14 @@
               <w:rPr>
                 <w:lang w:val="es-CO"/>
               </w:rPr>
-              <w:t>Veterinary</w:t>
+              <w:t>ClubPet:</w:t>
             </w:r>
             <w:proofErr w:type="spellEnd"/>
-            <w:r>
-              <w:rPr>
-                <w:lang w:val="es-CO"/>
-              </w:rPr>
-              <w:t>:</w:t>
-            </w:r>
           </w:p>
           <w:p>
             <w:pPr>
               <w:jc w:val="both"/>
               <w:rPr>
-                <w:b/>
-                <w:sz w:val="24"/>
-                <w:szCs w:val="24"/>
                 <w:lang w:val="es-CO"/>
               </w:rPr>
             </w:pPr>
@@ -6120,7 +7070,7 @@
               <w:rPr>
                 <w:lang w:val="es-CO"/>
               </w:rPr>
-              <w:t>numberRoomPet</w:t>
+              <w:t>removeOwner</w:t>
             </w:r>
             <w:proofErr w:type="spellEnd"/>
             <w:r>
@@ -6147,32 +7097,9 @@
             </w:pPr>
             <w:r>
               <w:rPr>
-                <w:b/>
-                <w:lang w:val="es-CO"/>
-              </w:rPr>
-              <w:t>RF12:</w:t>
-            </w:r>
-            <w:r>
-              <w:rPr>
-                <w:lang w:val="es-CO"/>
-              </w:rPr>
-              <w:t xml:space="preserve">  Permite </w:t>
-            </w:r>
-            <w:r>
-              <w:rPr>
-                <w:sz w:val="24"/>
-                <w:szCs w:val="24"/>
-                <w:lang w:val="es-CO"/>
-              </w:rPr>
-              <w:t xml:space="preserve">consultar en el historial de historias clínicas la cantidad de hospitalizaciones que ha tenido un animal. </w:t>
-            </w:r>
-            <w:r>
-              <w:rPr>
-                <w:sz w:val="24"/>
-                <w:szCs w:val="24"/>
-                <w:lang w:val="es-CO"/>
-              </w:rPr>
-              <w:t xml:space="preserve"> </w:t>
+                <w:lang w:val="es-CO"/>
+              </w:rPr>
+              <w:t>RF12:  Eliminar una mascota.</w:t>
             </w:r>
           </w:p>
         </w:tc>
@@ -6196,7 +7123,7 @@
                 <w:szCs w:val="24"/>
                 <w:lang w:val="es-CO"/>
               </w:rPr>
-              <w:t>ClinicalRecord</w:t>
+              <w:t>Owner</w:t>
             </w:r>
             <w:proofErr w:type="spellEnd"/>
             <w:r>
@@ -6212,7 +7139,6 @@
             <w:pPr>
               <w:jc w:val="both"/>
               <w:rPr>
-                <w:b/>
                 <w:sz w:val="24"/>
                 <w:szCs w:val="24"/>
                 <w:lang w:val="es-CO"/>
@@ -6225,7 +7151,7 @@
                 <w:szCs w:val="24"/>
                 <w:lang w:val="es-CO"/>
               </w:rPr>
-              <w:t>quantityInpatientsPet</w:t>
+              <w:t>removePet</w:t>
             </w:r>
             <w:proofErr w:type="spellEnd"/>
             <w:r>
@@ -6248,34 +7174,14 @@
             <w:pPr>
               <w:jc w:val="both"/>
               <w:rPr>
-                <w:b/>
-                <w:lang w:val="es-CO"/>
-              </w:rPr>
-            </w:pPr>
-            <w:r>
-              <w:rPr>
-                <w:b/>
-                <w:lang w:val="es-CO"/>
-              </w:rPr>
-              <w:t>RF13:</w:t>
-            </w:r>
-            <w:r>
-              <w:rPr>
-                <w:lang w:val="es-CO"/>
-              </w:rPr>
-              <w:t xml:space="preserve"> </w:t>
-            </w:r>
-            <w:r>
-              <w:rPr>
-                <w:lang w:val="es-CO"/>
-              </w:rPr>
-              <w:t>Calcular los ingresos por servicios</w:t>
-            </w:r>
-            <w:r>
-              <w:rPr>
-                <w:lang w:val="es-CO"/>
-              </w:rPr>
-              <w:t>.</w:t>
+                <w:lang w:val="es-CO"/>
+              </w:rPr>
+            </w:pPr>
+            <w:r>
+              <w:rPr>
+                <w:lang w:val="es-CO"/>
+              </w:rPr>
+              <w:t>RF13: Guardar la información.</w:t>
             </w:r>
           </w:p>
         </w:tc>
@@ -6299,7 +7205,7 @@
                 <w:szCs w:val="24"/>
                 <w:lang w:val="es-CO"/>
               </w:rPr>
-              <w:t>Veterinary</w:t>
+              <w:t>HoldingPets</w:t>
             </w:r>
             <w:proofErr w:type="spellEnd"/>
             <w:r>
@@ -6327,564 +7233,15 @@
                 <w:szCs w:val="24"/>
                 <w:lang w:val="es-CO"/>
               </w:rPr>
-              <w:t>ingressOfService</w:t>
-            </w:r>
-            <w:proofErr w:type="spellEnd"/>
-            <w:r>
-              <w:rPr>
-                <w:sz w:val="24"/>
-                <w:szCs w:val="24"/>
-                <w:lang w:val="es-CO"/>
-              </w:rPr>
-              <w:t>();</w:t>
-            </w:r>
-          </w:p>
-        </w:tc>
-      </w:tr>
-      <w:tr>
-        <w:tc>
-          <w:tcPr>
-            <w:tcW w:w="5097" w:type="dxa"/>
-          </w:tcPr>
-          <w:p>
-            <w:pPr>
-              <w:jc w:val="both"/>
-              <w:rPr>
-                <w:lang w:val="es-CO"/>
-              </w:rPr>
-            </w:pPr>
-            <w:r>
-              <w:rPr>
-                <w:b/>
-                <w:lang w:val="es-CO"/>
-              </w:rPr>
-              <w:t>RF14</w:t>
-            </w:r>
-            <w:r>
-              <w:rPr>
-                <w:b/>
-                <w:lang w:val="es-CO"/>
-              </w:rPr>
-              <w:t>:</w:t>
-            </w:r>
-            <w:r>
-              <w:rPr>
-                <w:b/>
-                <w:lang w:val="es-CO"/>
-              </w:rPr>
-              <w:t xml:space="preserve"> </w:t>
-            </w:r>
-            <w:r>
-              <w:rPr>
-                <w:lang w:val="es-CO"/>
-              </w:rPr>
-              <w:t>Calcular los ingresos totales de la veterinaria</w:t>
-            </w:r>
-            <w:r>
-              <w:rPr>
-                <w:lang w:val="es-CO"/>
-              </w:rPr>
-              <w:t>.</w:t>
-            </w:r>
-          </w:p>
-        </w:tc>
-        <w:tc>
-          <w:tcPr>
-            <w:tcW w:w="5097" w:type="dxa"/>
-          </w:tcPr>
-          <w:p>
-            <w:pPr>
-              <w:jc w:val="both"/>
-              <w:rPr>
-                <w:sz w:val="24"/>
-                <w:szCs w:val="24"/>
-                <w:lang w:val="es-CO"/>
-              </w:rPr>
-            </w:pPr>
-            <w:proofErr w:type="spellStart"/>
-            <w:r>
-              <w:rPr>
-                <w:sz w:val="24"/>
-                <w:szCs w:val="24"/>
-                <w:lang w:val="es-CO"/>
-              </w:rPr>
-              <w:t>Veterinary</w:t>
-            </w:r>
-            <w:proofErr w:type="spellEnd"/>
-            <w:r>
-              <w:rPr>
-                <w:sz w:val="24"/>
-                <w:szCs w:val="24"/>
-                <w:lang w:val="es-CO"/>
-              </w:rPr>
-              <w:t>:</w:t>
-            </w:r>
-          </w:p>
-          <w:p>
-            <w:pPr>
-              <w:jc w:val="both"/>
-              <w:rPr>
-                <w:sz w:val="24"/>
-                <w:szCs w:val="24"/>
-                <w:lang w:val="es-CO"/>
-              </w:rPr>
-            </w:pPr>
-            <w:proofErr w:type="spellStart"/>
-            <w:r>
-              <w:rPr>
-                <w:sz w:val="24"/>
-                <w:szCs w:val="24"/>
-                <w:lang w:val="es-CO"/>
-              </w:rPr>
-              <w:t>ingressTotalVet</w:t>
-            </w:r>
-            <w:proofErr w:type="spellEnd"/>
-            <w:r>
-              <w:rPr>
-                <w:sz w:val="24"/>
-                <w:szCs w:val="24"/>
-                <w:lang w:val="es-CO"/>
-              </w:rPr>
-              <w:t>();</w:t>
-            </w:r>
-          </w:p>
-        </w:tc>
-      </w:tr>
-      <w:tr>
-        <w:tc>
-          <w:tcPr>
-            <w:tcW w:w="5097" w:type="dxa"/>
-          </w:tcPr>
-          <w:p>
-            <w:pPr>
-              <w:jc w:val="both"/>
-              <w:rPr>
-                <w:b/>
-                <w:lang w:val="es-CO"/>
-              </w:rPr>
-            </w:pPr>
-            <w:r>
-              <w:rPr>
-                <w:b/>
-                <w:lang w:val="es-CO"/>
-              </w:rPr>
-              <w:t>RF15</w:t>
-            </w:r>
-            <w:r>
-              <w:rPr>
-                <w:b/>
-                <w:lang w:val="es-CO"/>
-              </w:rPr>
-              <w:t>:</w:t>
-            </w:r>
-            <w:r>
-              <w:rPr>
-                <w:b/>
-                <w:lang w:val="es-CO"/>
-              </w:rPr>
-              <w:t xml:space="preserve"> </w:t>
-            </w:r>
-            <w:r>
-              <w:rPr>
-                <w:lang w:val="es-CO"/>
-              </w:rPr>
-              <w:t>Agregar servicio</w:t>
-            </w:r>
-            <w:r>
-              <w:rPr>
-                <w:lang w:val="es-CO"/>
-              </w:rPr>
-              <w:t xml:space="preserve"> </w:t>
-            </w:r>
-            <w:r>
-              <w:rPr>
-                <w:lang w:val="es-CO"/>
-              </w:rPr>
-              <w:t>prestado</w:t>
-            </w:r>
-            <w:r>
-              <w:rPr>
-                <w:lang w:val="es-CO"/>
-              </w:rPr>
-              <w:t>.</w:t>
-            </w:r>
-          </w:p>
-        </w:tc>
-        <w:tc>
-          <w:tcPr>
-            <w:tcW w:w="5097" w:type="dxa"/>
-          </w:tcPr>
-          <w:p>
-            <w:pPr>
-              <w:jc w:val="both"/>
-              <w:rPr>
-                <w:sz w:val="24"/>
-                <w:szCs w:val="24"/>
-                <w:lang w:val="es-CO"/>
-              </w:rPr>
-            </w:pPr>
-            <w:proofErr w:type="spellStart"/>
-            <w:r>
-              <w:rPr>
-                <w:sz w:val="24"/>
-                <w:szCs w:val="24"/>
-                <w:lang w:val="es-CO"/>
-              </w:rPr>
-              <w:t>Veterinary</w:t>
-            </w:r>
-            <w:proofErr w:type="spellEnd"/>
-            <w:r>
-              <w:rPr>
-                <w:sz w:val="24"/>
-                <w:szCs w:val="24"/>
-                <w:lang w:val="es-CO"/>
-              </w:rPr>
-              <w:t>:</w:t>
-            </w:r>
-          </w:p>
-          <w:p>
-            <w:pPr>
-              <w:jc w:val="both"/>
-              <w:rPr>
-                <w:sz w:val="24"/>
-                <w:szCs w:val="24"/>
-                <w:lang w:val="es-CO"/>
-              </w:rPr>
-            </w:pPr>
-            <w:proofErr w:type="spellStart"/>
-            <w:r>
-              <w:rPr>
-                <w:sz w:val="24"/>
-                <w:szCs w:val="24"/>
-                <w:lang w:val="es-CO"/>
-              </w:rPr>
-              <w:t>addService</w:t>
-            </w:r>
-            <w:proofErr w:type="spellEnd"/>
-            <w:r>
-              <w:rPr>
-                <w:sz w:val="24"/>
-                <w:szCs w:val="24"/>
-                <w:lang w:val="es-CO"/>
-              </w:rPr>
-              <w:t>();</w:t>
-            </w:r>
-          </w:p>
-        </w:tc>
-      </w:tr>
-      <w:tr>
-        <w:tc>
-          <w:tcPr>
-            <w:tcW w:w="5097" w:type="dxa"/>
-          </w:tcPr>
-          <w:p>
-            <w:pPr>
-              <w:jc w:val="both"/>
-              <w:rPr>
-                <w:lang w:val="es-CO"/>
-              </w:rPr>
-            </w:pPr>
-            <w:r>
-              <w:rPr>
-                <w:b/>
-                <w:lang w:val="es-CO"/>
-              </w:rPr>
-              <w:t>RF16</w:t>
-            </w:r>
-            <w:r>
-              <w:rPr>
-                <w:b/>
-                <w:lang w:val="es-CO"/>
-              </w:rPr>
-              <w:t>:</w:t>
-            </w:r>
-            <w:r>
-              <w:rPr>
-                <w:b/>
-                <w:lang w:val="es-CO"/>
-              </w:rPr>
-              <w:t xml:space="preserve"> </w:t>
-            </w:r>
-            <w:r>
-              <w:rPr>
-                <w:lang w:val="es-CO"/>
-              </w:rPr>
-              <w:t>Promedio de ingresos por servicios.</w:t>
-            </w:r>
-          </w:p>
-        </w:tc>
-        <w:tc>
-          <w:tcPr>
-            <w:tcW w:w="5097" w:type="dxa"/>
-          </w:tcPr>
-          <w:p>
-            <w:pPr>
-              <w:jc w:val="both"/>
-              <w:rPr>
-                <w:sz w:val="24"/>
-                <w:szCs w:val="24"/>
-                <w:lang w:val="es-CO"/>
-              </w:rPr>
-            </w:pPr>
-            <w:proofErr w:type="spellStart"/>
-            <w:r>
-              <w:rPr>
-                <w:sz w:val="24"/>
-                <w:szCs w:val="24"/>
-                <w:lang w:val="es-CO"/>
-              </w:rPr>
-              <w:t>Service</w:t>
-            </w:r>
-            <w:proofErr w:type="spellEnd"/>
-            <w:r>
-              <w:rPr>
-                <w:sz w:val="24"/>
-                <w:szCs w:val="24"/>
-                <w:lang w:val="es-CO"/>
-              </w:rPr>
-              <w:t>:</w:t>
-            </w:r>
-          </w:p>
-          <w:p>
-            <w:pPr>
-              <w:jc w:val="both"/>
-              <w:rPr>
-                <w:sz w:val="24"/>
-                <w:szCs w:val="24"/>
-                <w:lang w:val="es-CO"/>
-              </w:rPr>
-            </w:pPr>
-            <w:proofErr w:type="spellStart"/>
-            <w:r>
-              <w:rPr>
-                <w:sz w:val="24"/>
-                <w:szCs w:val="24"/>
-                <w:lang w:val="es-CO"/>
-              </w:rPr>
-              <w:t>average</w:t>
-            </w:r>
-            <w:r>
-              <w:rPr>
-                <w:sz w:val="24"/>
-                <w:szCs w:val="24"/>
-                <w:lang w:val="es-CO"/>
-              </w:rPr>
-              <w:t>IngressService</w:t>
-            </w:r>
-            <w:proofErr w:type="spellEnd"/>
-            <w:r>
-              <w:rPr>
-                <w:sz w:val="24"/>
-                <w:szCs w:val="24"/>
-                <w:lang w:val="es-CO"/>
-              </w:rPr>
-              <w:t>();</w:t>
-            </w:r>
-          </w:p>
-        </w:tc>
-      </w:tr>
-      <w:tr>
-        <w:tc>
-          <w:tcPr>
-            <w:tcW w:w="5097" w:type="dxa"/>
-          </w:tcPr>
-          <w:p>
-            <w:pPr>
-              <w:jc w:val="both"/>
-              <w:rPr>
-                <w:lang w:val="es-CO"/>
-              </w:rPr>
-            </w:pPr>
-            <w:r>
-              <w:rPr>
-                <w:b/>
-                <w:lang w:val="es-CO"/>
-              </w:rPr>
-              <w:t>RF17</w:t>
-            </w:r>
-            <w:r>
-              <w:rPr>
-                <w:b/>
-                <w:lang w:val="es-CO"/>
-              </w:rPr>
-              <w:t>:</w:t>
-            </w:r>
-            <w:r>
-              <w:rPr>
-                <w:b/>
-                <w:lang w:val="es-CO"/>
-              </w:rPr>
-              <w:t xml:space="preserve"> </w:t>
-            </w:r>
-            <w:r>
-              <w:rPr>
-                <w:lang w:val="es-CO"/>
-              </w:rPr>
-              <w:t>Promedio de ingresos de la veterinaria en una semana.</w:t>
-            </w:r>
-          </w:p>
-        </w:tc>
-        <w:tc>
-          <w:tcPr>
-            <w:tcW w:w="5097" w:type="dxa"/>
-          </w:tcPr>
-          <w:p>
-            <w:pPr>
-              <w:jc w:val="both"/>
-              <w:rPr>
-                <w:sz w:val="24"/>
-                <w:szCs w:val="24"/>
-                <w:lang w:val="es-CO"/>
-              </w:rPr>
-            </w:pPr>
-            <w:proofErr w:type="spellStart"/>
-            <w:r>
-              <w:rPr>
-                <w:sz w:val="24"/>
-                <w:szCs w:val="24"/>
-                <w:lang w:val="es-CO"/>
-              </w:rPr>
-              <w:t>Service</w:t>
-            </w:r>
-            <w:proofErr w:type="spellEnd"/>
-            <w:r>
-              <w:rPr>
-                <w:sz w:val="24"/>
-                <w:szCs w:val="24"/>
-                <w:lang w:val="es-CO"/>
-              </w:rPr>
-              <w:t>:</w:t>
-            </w:r>
-          </w:p>
-          <w:p>
-            <w:pPr>
-              <w:jc w:val="both"/>
-              <w:rPr>
-                <w:sz w:val="24"/>
-                <w:szCs w:val="24"/>
-                <w:lang w:val="es-CO"/>
-              </w:rPr>
-            </w:pPr>
-            <w:proofErr w:type="spellStart"/>
-            <w:r>
-              <w:rPr>
-                <w:sz w:val="24"/>
-                <w:szCs w:val="24"/>
-                <w:lang w:val="es-CO"/>
-              </w:rPr>
-              <w:t>average</w:t>
-            </w:r>
-            <w:r>
-              <w:rPr>
-                <w:sz w:val="24"/>
-                <w:szCs w:val="24"/>
-                <w:lang w:val="es-CO"/>
-              </w:rPr>
-              <w:t>IngressVetMonth</w:t>
-            </w:r>
-            <w:proofErr w:type="spellEnd"/>
-            <w:r>
-              <w:rPr>
-                <w:sz w:val="24"/>
-                <w:szCs w:val="24"/>
-                <w:lang w:val="es-CO"/>
-              </w:rPr>
-              <w:t>();</w:t>
-            </w:r>
-          </w:p>
-        </w:tc>
-      </w:tr>
-      <w:tr>
-        <w:tc>
-          <w:tcPr>
-            <w:tcW w:w="5097" w:type="dxa"/>
-          </w:tcPr>
-          <w:p>
-            <w:pPr>
-              <w:jc w:val="both"/>
-              <w:rPr>
-                <w:b/>
-                <w:lang w:val="es-CO"/>
-              </w:rPr>
-            </w:pPr>
-            <w:r>
-              <w:rPr>
-                <w:b/>
-                <w:lang w:val="es-CO"/>
-              </w:rPr>
-              <w:t>RF18</w:t>
-            </w:r>
-            <w:r>
-              <w:rPr>
-                <w:b/>
-                <w:lang w:val="es-CO"/>
-              </w:rPr>
-              <w:t>:</w:t>
-            </w:r>
-            <w:r>
-              <w:rPr>
-                <w:b/>
-                <w:lang w:val="es-CO"/>
-              </w:rPr>
-              <w:t xml:space="preserve"> </w:t>
-            </w:r>
-            <w:r>
-              <w:rPr>
-                <w:lang w:val="es-CO"/>
-              </w:rPr>
-              <w:t>Reporte de servicios prestados dada una fecha inicial y una fecha final.</w:t>
-            </w:r>
-          </w:p>
-        </w:tc>
-        <w:tc>
-          <w:tcPr>
-            <w:tcW w:w="5097" w:type="dxa"/>
-          </w:tcPr>
-          <w:p>
-            <w:pPr>
-              <w:jc w:val="both"/>
-              <w:rPr>
-                <w:sz w:val="24"/>
-                <w:szCs w:val="24"/>
-                <w:lang w:val="es-CO"/>
-              </w:rPr>
-            </w:pPr>
-            <w:proofErr w:type="spellStart"/>
-            <w:r>
-              <w:rPr>
-                <w:sz w:val="24"/>
-                <w:szCs w:val="24"/>
-                <w:lang w:val="es-CO"/>
-              </w:rPr>
-              <w:t>Service</w:t>
-            </w:r>
-            <w:proofErr w:type="spellEnd"/>
-            <w:r>
-              <w:rPr>
-                <w:sz w:val="24"/>
-                <w:szCs w:val="24"/>
-                <w:lang w:val="es-CO"/>
-              </w:rPr>
-              <w:t>:</w:t>
-            </w:r>
-          </w:p>
-          <w:p>
-            <w:pPr>
-              <w:jc w:val="both"/>
-              <w:rPr>
-                <w:sz w:val="24"/>
-                <w:szCs w:val="24"/>
-                <w:lang w:val="es-CO"/>
-              </w:rPr>
-            </w:pPr>
-            <w:proofErr w:type="spellStart"/>
-            <w:r>
-              <w:rPr>
-                <w:sz w:val="24"/>
-                <w:szCs w:val="24"/>
-                <w:lang w:val="es-CO"/>
-              </w:rPr>
-              <w:t>reportService</w:t>
+              <w:t>a</w:t>
+            </w:r>
+            <w:r>
+              <w:rPr>
+                <w:sz w:val="24"/>
+                <w:szCs w:val="24"/>
+                <w:lang w:val="es-CO"/>
+              </w:rPr>
+              <w:t>ctualizationInf</w:t>
             </w:r>
             <w:proofErr w:type="spellEnd"/>
             <w:r>
@@ -6903,21 +7260,12 @@
       <w:pPr>
         <w:jc w:val="both"/>
         <w:rPr>
-          <w:sz w:val="24"/>
-          <w:szCs w:val="24"/>
-        </w:rPr>
-      </w:pPr>
-    </w:p>
-    <w:p>
-      <w:pPr>
-        <w:jc w:val="both"/>
-        <w:rPr>
           <w:b/>
         </w:rPr>
       </w:pPr>
     </w:p>
     <w:sectPr>
-      <w:headerReference w:type="default" r:id="rId9"/>
+      <w:headerReference w:type="default" r:id="rId10"/>
       <w:pgSz w:w="12240" w:h="20160"/>
       <w:pgMar w:top="720" w:right="720" w:bottom="720" w:left="720" w:header="0" w:footer="720" w:gutter="0"/>
       <w:pgNumType w:start="1"/>

</xml_diff>